<commit_message>
Added some new functionalities
</commit_message>
<xml_diff>
--- a/Documentation/TMS_SRS.docx
+++ b/Documentation/TMS_SRS.docx
@@ -4666,13 +4666,12 @@
       <w:r>
         <w:rPr>
           <w:noProof/>
-          <w:color w:val="000000" w:themeColor="text1"/>
         </w:rPr>
         <w:drawing>
-          <wp:inline distT="0" distB="0" distL="0" distR="0" wp14:anchorId="472AA6A7" wp14:editId="4A481F99">
-            <wp:extent cx="5289550" cy="2223193"/>
-            <wp:effectExtent l="0" t="0" r="6350" b="5715"/>
-            <wp:docPr id="1491219043" name="Picture 1" descr="Forms response chart. Question title: What additional features would you like to see in an advanced ATM software?&#10;. Number of responses: 20 responses."/>
+          <wp:inline distT="0" distB="0" distL="0" distR="0" wp14:anchorId="1459D1A3" wp14:editId="5C93B4DA">
+            <wp:extent cx="5943600" cy="2498090"/>
+            <wp:effectExtent l="0" t="0" r="0" b="0"/>
+            <wp:docPr id="950442824" name="Picture 1" descr="Forms response chart. Question title: How often does your organization participate in tender processes?. Number of responses: 37 responses."/>
             <wp:cNvGraphicFramePr>
               <a:graphicFrameLocks xmlns:a="http://schemas.openxmlformats.org/drawingml/2006/main" noChangeAspect="1"/>
             </wp:cNvGraphicFramePr>
@@ -4680,7 +4679,7 @@
               <a:graphicData uri="http://schemas.openxmlformats.org/drawingml/2006/picture">
                 <pic:pic xmlns:pic="http://schemas.openxmlformats.org/drawingml/2006/picture">
                   <pic:nvPicPr>
-                    <pic:cNvPr id="0" name="Picture 1" descr="Forms response chart. Question title: What additional features would you like to see in an advanced ATM software?&#10;. Number of responses: 20 responses."/>
+                    <pic:cNvPr id="0" name="Picture 1" descr="Forms response chart. Question title: How often does your organization participate in tender processes?. Number of responses: 37 responses."/>
                     <pic:cNvPicPr>
                       <a:picLocks noChangeAspect="1" noChangeArrowheads="1"/>
                     </pic:cNvPicPr>
@@ -4701,7 +4700,7 @@
                   <pic:spPr bwMode="auto">
                     <a:xfrm>
                       <a:off x="0" y="0"/>
-                      <a:ext cx="5289550" cy="2223193"/>
+                      <a:ext cx="5943600" cy="2498090"/>
                     </a:xfrm>
                     <a:prstGeom prst="rect">
                       <a:avLst/>
@@ -4729,13 +4728,12 @@
       <w:r>
         <w:rPr>
           <w:noProof/>
-          <w:color w:val="000000" w:themeColor="text1"/>
         </w:rPr>
         <w:drawing>
-          <wp:inline distT="0" distB="0" distL="0" distR="0" wp14:anchorId="4BF0FCA2" wp14:editId="7718BAB3">
-            <wp:extent cx="5297412" cy="2224800"/>
-            <wp:effectExtent l="0" t="0" r="0" b="4445"/>
-            <wp:docPr id="576537034" name="Picture 3" descr="Forms response chart. Question title: When using an ATM, how often do you encounter difficulties or errors in your transactions?&#10;. Number of responses: 20 responses."/>
+          <wp:inline distT="0" distB="0" distL="0" distR="0" wp14:anchorId="5ACAED4B" wp14:editId="7738E41A">
+            <wp:extent cx="4778900" cy="2425700"/>
+            <wp:effectExtent l="0" t="0" r="3175" b="0"/>
+            <wp:docPr id="717535327" name="Picture 3" descr="Forms response chart. Question title: What are the major challenges your organization faces in the existing tender management system? (Select all that apply)&#10;. Number of responses: 37 responses."/>
             <wp:cNvGraphicFramePr>
               <a:graphicFrameLocks xmlns:a="http://schemas.openxmlformats.org/drawingml/2006/main" noChangeAspect="1"/>
             </wp:cNvGraphicFramePr>
@@ -4743,7 +4741,7 @@
               <a:graphicData uri="http://schemas.openxmlformats.org/drawingml/2006/picture">
                 <pic:pic xmlns:pic="http://schemas.openxmlformats.org/drawingml/2006/picture">
                   <pic:nvPicPr>
-                    <pic:cNvPr id="0" name="Picture 5" descr="Forms response chart. Question title: When using an ATM, how often do you encounter difficulties or errors in your transactions?&#10;. Number of responses: 20 responses."/>
+                    <pic:cNvPr id="0" name="Picture 5" descr="Forms response chart. Question title: What are the major challenges your organization faces in the existing tender management system? (Select all that apply)&#10;. Number of responses: 37 responses."/>
                     <pic:cNvPicPr>
                       <a:picLocks noChangeAspect="1" noChangeArrowheads="1"/>
                     </pic:cNvPicPr>
@@ -4764,7 +4762,7 @@
                   <pic:spPr bwMode="auto">
                     <a:xfrm>
                       <a:off x="0" y="0"/>
-                      <a:ext cx="5297412" cy="2224800"/>
+                      <a:ext cx="4785248" cy="2428922"/>
                     </a:xfrm>
                     <a:prstGeom prst="rect">
                       <a:avLst/>
@@ -4792,13 +4790,12 @@
       <w:r>
         <w:rPr>
           <w:noProof/>
-          <w:color w:val="000000" w:themeColor="text1"/>
         </w:rPr>
         <w:drawing>
-          <wp:inline distT="0" distB="0" distL="0" distR="0" wp14:anchorId="0ABF5BCB" wp14:editId="6A312A79">
-            <wp:extent cx="5297412" cy="2224800"/>
-            <wp:effectExtent l="0" t="0" r="0" b="4445"/>
-            <wp:docPr id="295877158" name="Picture 4" descr="Forms response chart. Question title: What additional features would you like to see in an advanced ATM software?&#10;. Number of responses: 20 responses."/>
+          <wp:inline distT="0" distB="0" distL="0" distR="0" wp14:anchorId="2A5DD005" wp14:editId="7B25E115">
+            <wp:extent cx="4291001" cy="2178050"/>
+            <wp:effectExtent l="0" t="0" r="0" b="0"/>
+            <wp:docPr id="76617232" name="Picture 4" descr="Forms response chart. Question title: What features would you like to see in an ideal Tender Management System (TMS)? (Select all that apply)&#10;. Number of responses: 37 responses."/>
             <wp:cNvGraphicFramePr>
               <a:graphicFrameLocks xmlns:a="http://schemas.openxmlformats.org/drawingml/2006/main" noChangeAspect="1"/>
             </wp:cNvGraphicFramePr>
@@ -4806,13 +4803,13 @@
               <a:graphicData uri="http://schemas.openxmlformats.org/drawingml/2006/picture">
                 <pic:pic xmlns:pic="http://schemas.openxmlformats.org/drawingml/2006/picture">
                   <pic:nvPicPr>
-                    <pic:cNvPr id="0" name="Picture 7" descr="Forms response chart. Question title: What additional features would you like to see in an advanced ATM software?&#10;. Number of responses: 20 responses."/>
+                    <pic:cNvPr id="0" name="Picture 7" descr="Forms response chart. Question title: What features would you like to see in an ideal Tender Management System (TMS)? (Select all that apply)&#10;. Number of responses: 37 responses."/>
                     <pic:cNvPicPr>
                       <a:picLocks noChangeAspect="1" noChangeArrowheads="1"/>
                     </pic:cNvPicPr>
                   </pic:nvPicPr>
                   <pic:blipFill>
-                    <a:blip r:embed="rId9" cstate="print">
+                    <a:blip r:embed="rId11" cstate="print">
                       <a:extLst>
                         <a:ext uri="{28A0092B-C50C-407E-A947-70E740481C1C}">
                           <a14:useLocalDpi xmlns:a14="http://schemas.microsoft.com/office/drawing/2010/main" val="0"/>
@@ -4827,7 +4824,7 @@
                   <pic:spPr bwMode="auto">
                     <a:xfrm>
                       <a:off x="0" y="0"/>
-                      <a:ext cx="5297412" cy="2224800"/>
+                      <a:ext cx="4309691" cy="2187537"/>
                     </a:xfrm>
                     <a:prstGeom prst="rect">
                       <a:avLst/>
@@ -4846,6 +4843,131 @@
     </w:p>
     <w:p>
       <w:pPr>
+        <w:ind w:left="1440"/>
+        <w:jc w:val="both"/>
+        <w:rPr>
+          <w:color w:val="000000" w:themeColor="text1"/>
+        </w:rPr>
+      </w:pPr>
+      <w:r>
+        <w:rPr>
+          <w:noProof/>
+        </w:rPr>
+        <w:lastRenderedPageBreak/>
+        <w:drawing>
+          <wp:inline distT="0" distB="0" distL="0" distR="0" wp14:anchorId="790A7422" wp14:editId="2D38E7EB">
+            <wp:extent cx="4541206" cy="2305050"/>
+            <wp:effectExtent l="0" t="0" r="0" b="0"/>
+            <wp:docPr id="296997148" name="Picture 5" descr="Forms response chart. Question title: Are there any specific areas in the current tender management system that require improvement? (Select all that apply)&#10;. Number of responses: 37 responses."/>
+            <wp:cNvGraphicFramePr>
+              <a:graphicFrameLocks xmlns:a="http://schemas.openxmlformats.org/drawingml/2006/main" noChangeAspect="1"/>
+            </wp:cNvGraphicFramePr>
+            <a:graphic xmlns:a="http://schemas.openxmlformats.org/drawingml/2006/main">
+              <a:graphicData uri="http://schemas.openxmlformats.org/drawingml/2006/picture">
+                <pic:pic xmlns:pic="http://schemas.openxmlformats.org/drawingml/2006/picture">
+                  <pic:nvPicPr>
+                    <pic:cNvPr id="0" name="Picture 9" descr="Forms response chart. Question title: Are there any specific areas in the current tender management system that require improvement? (Select all that apply)&#10;. Number of responses: 37 responses."/>
+                    <pic:cNvPicPr>
+                      <a:picLocks noChangeAspect="1" noChangeArrowheads="1"/>
+                    </pic:cNvPicPr>
+                  </pic:nvPicPr>
+                  <pic:blipFill>
+                    <a:blip r:embed="rId12" cstate="print">
+                      <a:extLst>
+                        <a:ext uri="{28A0092B-C50C-407E-A947-70E740481C1C}">
+                          <a14:useLocalDpi xmlns:a14="http://schemas.microsoft.com/office/drawing/2010/main" val="0"/>
+                        </a:ext>
+                      </a:extLst>
+                    </a:blip>
+                    <a:srcRect/>
+                    <a:stretch>
+                      <a:fillRect/>
+                    </a:stretch>
+                  </pic:blipFill>
+                  <pic:spPr bwMode="auto">
+                    <a:xfrm>
+                      <a:off x="0" y="0"/>
+                      <a:ext cx="4543348" cy="2306137"/>
+                    </a:xfrm>
+                    <a:prstGeom prst="rect">
+                      <a:avLst/>
+                    </a:prstGeom>
+                    <a:noFill/>
+                    <a:ln>
+                      <a:noFill/>
+                    </a:ln>
+                  </pic:spPr>
+                </pic:pic>
+              </a:graphicData>
+            </a:graphic>
+          </wp:inline>
+        </w:drawing>
+      </w:r>
+    </w:p>
+    <w:p>
+      <w:pPr>
+        <w:ind w:left="1440"/>
+        <w:jc w:val="both"/>
+        <w:rPr>
+          <w:color w:val="000000" w:themeColor="text1"/>
+        </w:rPr>
+      </w:pPr>
+      <w:r>
+        <w:rPr>
+          <w:noProof/>
+        </w:rPr>
+        <w:drawing>
+          <wp:inline distT="0" distB="0" distL="0" distR="0" wp14:anchorId="072A44EF" wp14:editId="0771A0F7">
+            <wp:extent cx="4267200" cy="2165969"/>
+            <wp:effectExtent l="0" t="0" r="0" b="6350"/>
+            <wp:docPr id="372391296" name="Picture 6" descr="Forms response chart. Question title: How important is it for your organization to adopt an automated and user-friendly Tender Management System?&#10;. Number of responses: 37 responses."/>
+            <wp:cNvGraphicFramePr>
+              <a:graphicFrameLocks xmlns:a="http://schemas.openxmlformats.org/drawingml/2006/main" noChangeAspect="1"/>
+            </wp:cNvGraphicFramePr>
+            <a:graphic xmlns:a="http://schemas.openxmlformats.org/drawingml/2006/main">
+              <a:graphicData uri="http://schemas.openxmlformats.org/drawingml/2006/picture">
+                <pic:pic xmlns:pic="http://schemas.openxmlformats.org/drawingml/2006/picture">
+                  <pic:nvPicPr>
+                    <pic:cNvPr id="0" name="Picture 11" descr="Forms response chart. Question title: How important is it for your organization to adopt an automated and user-friendly Tender Management System?&#10;. Number of responses: 37 responses."/>
+                    <pic:cNvPicPr>
+                      <a:picLocks noChangeAspect="1" noChangeArrowheads="1"/>
+                    </pic:cNvPicPr>
+                  </pic:nvPicPr>
+                  <pic:blipFill>
+                    <a:blip r:embed="rId13" cstate="print">
+                      <a:extLst>
+                        <a:ext uri="{28A0092B-C50C-407E-A947-70E740481C1C}">
+                          <a14:useLocalDpi xmlns:a14="http://schemas.microsoft.com/office/drawing/2010/main" val="0"/>
+                        </a:ext>
+                      </a:extLst>
+                    </a:blip>
+                    <a:srcRect/>
+                    <a:stretch>
+                      <a:fillRect/>
+                    </a:stretch>
+                  </pic:blipFill>
+                  <pic:spPr bwMode="auto">
+                    <a:xfrm>
+                      <a:off x="0" y="0"/>
+                      <a:ext cx="4280756" cy="2172850"/>
+                    </a:xfrm>
+                    <a:prstGeom prst="rect">
+                      <a:avLst/>
+                    </a:prstGeom>
+                    <a:noFill/>
+                    <a:ln>
+                      <a:noFill/>
+                    </a:ln>
+                  </pic:spPr>
+                </pic:pic>
+              </a:graphicData>
+            </a:graphic>
+          </wp:inline>
+        </w:drawing>
+      </w:r>
+    </w:p>
+    <w:p>
+      <w:pPr>
         <w:pStyle w:val="Heading2"/>
         <w:rPr>
           <w:color w:val="000000" w:themeColor="text1"/>
@@ -4856,7 +4978,6 @@
         <w:rPr>
           <w:color w:val="000000" w:themeColor="text1"/>
         </w:rPr>
-        <w:lastRenderedPageBreak/>
         <w:t>Expert Advice</w:t>
       </w:r>
       <w:bookmarkEnd w:id="9"/>
@@ -4908,6 +5029,7 @@
           <w:rFonts w:cs="Times New Roman"/>
           <w:color w:val="000000" w:themeColor="text1"/>
         </w:rPr>
+        <w:lastRenderedPageBreak/>
         <w:t>Overall Description</w:t>
       </w:r>
       <w:bookmarkEnd w:id="11"/>
@@ -5162,7 +5284,6 @@
           <w:bCs/>
           <w:lang w:val="en-IN" w:eastAsia="en-IN"/>
         </w:rPr>
-        <w:lastRenderedPageBreak/>
         <w:t>Encryption Tools:</w:t>
       </w:r>
       <w:r>
@@ -5199,10 +5320,7 @@
         <w:t>:</w:t>
       </w:r>
       <w:r>
-        <w:t xml:space="preserve"> </w:t>
-      </w:r>
-      <w:r>
-        <w:t>Flask offers a flexible and efficient approach to building web applications, providing the necessary tools for developing a robust and scalable TMS with a user-friendly interface and seamless functionality.</w:t>
+        <w:t xml:space="preserve"> Flask offers a flexible and efficient approach to building web applications, providing the necessary tools for developing a robust and scalable TMS with a user-friendly interface and seamless functionality.</w:t>
       </w:r>
     </w:p>
     <w:p>
@@ -5269,6 +5387,7 @@
         <w:rPr>
           <w:lang w:val="en-IN" w:eastAsia="en-IN"/>
         </w:rPr>
+        <w:lastRenderedPageBreak/>
         <w:t>User registration should include mandatory fields for capturing necessary information, while optional fields can be included for additional details, such as organizational affiliations or designations.</w:t>
       </w:r>
     </w:p>
@@ -5398,7 +5517,6 @@
         <w:rPr>
           <w:lang w:val="en-IN" w:eastAsia="en-IN"/>
         </w:rPr>
-        <w:lastRenderedPageBreak/>
         <w:t xml:space="preserve">Real-Time Editing: </w:t>
       </w:r>
     </w:p>
@@ -5524,6 +5642,7 @@
           <w:color w:val="000000" w:themeColor="text1"/>
           <w:szCs w:val="24"/>
         </w:rPr>
+        <w:lastRenderedPageBreak/>
         <w:t>The user will have to enter his/her credentials before accessing this facility.</w:t>
       </w:r>
     </w:p>
@@ -5697,16 +5816,138 @@
         <w:rPr>
           <w:lang w:val="en-IN" w:eastAsia="en-IN"/>
         </w:rPr>
+        <w:t xml:space="preserve">Bid Revision: </w:t>
+      </w:r>
+    </w:p>
+    <w:p>
+      <w:pPr>
+        <w:ind w:left="2421"/>
+      </w:pPr>
+      <w:r>
+        <w:t>The system should allow bidders to revise and update their submitted bids before the designated deadline, facilitating adjustments or improvements to their proposals based on changing requirements or additional information provided by the tender issuer.</w:t>
+      </w:r>
+    </w:p>
+    <w:p>
+      <w:pPr>
+        <w:pStyle w:val="Heading3"/>
+        <w:rPr>
+          <w:lang w:val="en-IN" w:eastAsia="en-IN"/>
+        </w:rPr>
+      </w:pPr>
+      <w:r>
+        <w:rPr>
+          <w:lang w:val="en-IN" w:eastAsia="en-IN"/>
+        </w:rPr>
+        <w:t xml:space="preserve">Bid Confirmation and Receipt: </w:t>
+      </w:r>
+    </w:p>
+    <w:p>
+      <w:pPr>
+        <w:ind w:left="2421"/>
+      </w:pPr>
+      <w:r>
+        <w:t>Upon successful bid submission, the TMS should generate a bid confirmation and receipt for the bidder, providing acknowledgment of the submission and ensuring transparency in the tendering process.</w:t>
+      </w:r>
+    </w:p>
+    <w:p>
+      <w:pPr>
+        <w:pStyle w:val="Heading2"/>
+        <w:rPr>
+          <w:color w:val="000000" w:themeColor="text1"/>
+        </w:rPr>
+      </w:pPr>
+      <w:r>
+        <w:rPr>
+          <w:color w:val="000000" w:themeColor="text1"/>
+        </w:rPr>
+        <w:t>Non-Functional Requirements</w:t>
+      </w:r>
+      <w:bookmarkEnd w:id="19"/>
+    </w:p>
+    <w:p>
+      <w:pPr>
+        <w:pStyle w:val="Heading3"/>
+        <w:rPr>
+          <w:lang w:val="en-IN" w:eastAsia="en-IN"/>
+        </w:rPr>
+      </w:pPr>
+      <w:bookmarkStart w:id="20" w:name="_Toc141471173"/>
+      <w:r>
+        <w:rPr>
+          <w:lang w:val="en-IN" w:eastAsia="en-IN"/>
+        </w:rPr>
+        <w:t>Correctness:</w:t>
+      </w:r>
+    </w:p>
+    <w:p>
+      <w:pPr>
+        <w:ind w:left="2421"/>
+        <w:rPr>
+          <w:lang w:val="en-IN" w:eastAsia="en-IN"/>
+        </w:rPr>
+      </w:pPr>
+      <w:r>
+        <w:rPr>
+          <w:lang w:val="en-IN" w:eastAsia="en-IN"/>
+        </w:rPr>
+        <w:t>The TMS should ensure accurate and reliable processing of tender-related data and information, minimizing errors and inconsistencies throughout the tender management lifecycle.</w:t>
+      </w:r>
+    </w:p>
+    <w:p>
+      <w:pPr>
+        <w:ind w:left="2421"/>
+        <w:rPr>
+          <w:lang w:val="en-IN" w:eastAsia="en-IN"/>
+        </w:rPr>
+      </w:pPr>
+      <w:r>
+        <w:rPr>
+          <w:lang w:val="en-IN" w:eastAsia="en-IN"/>
+        </w:rPr>
         <w:lastRenderedPageBreak/>
-        <w:t xml:space="preserve">Bid Revision: </w:t>
+        <w:t>It should incorporate data validation checks and error-handling mechanisms to detect and rectify any inaccuracies or discrepancies in the system's outputs and operations, ensuring the integrity and correctness of all processed data.</w:t>
+      </w:r>
+    </w:p>
+    <w:p>
+      <w:pPr>
+        <w:pStyle w:val="Heading3"/>
+        <w:rPr>
+          <w:lang w:val="en-IN" w:eastAsia="en-IN"/>
+        </w:rPr>
+      </w:pPr>
+      <w:r>
+        <w:rPr>
+          <w:lang w:val="en-IN" w:eastAsia="en-IN"/>
+        </w:rPr>
+        <w:t>Portability:</w:t>
       </w:r>
     </w:p>
     <w:p>
       <w:pPr>
         <w:ind w:left="2421"/>
-      </w:pPr>
-      <w:r>
-        <w:t>The system should allow bidders to revise and update their submitted bids before the designated deadline, facilitating adjustments or improvements to their proposals based on changing requirements or additional information provided by the tender issuer.</w:t>
+        <w:rPr>
+          <w:lang w:val="en-IN" w:eastAsia="en-IN"/>
+        </w:rPr>
+      </w:pPr>
+      <w:r>
+        <w:rPr>
+          <w:lang w:val="en-IN" w:eastAsia="en-IN"/>
+        </w:rPr>
+        <w:t>The TMS should be designed for portability, allowing seamless deployment and operation across various computing environments, including different operating systems and hardware configurations.</w:t>
+      </w:r>
+    </w:p>
+    <w:p>
+      <w:pPr>
+        <w:ind w:left="2421"/>
+        <w:rPr>
+          <w:lang w:val="en-IN" w:eastAsia="en-IN"/>
+        </w:rPr>
+      </w:pPr>
+      <w:r>
+        <w:rPr>
+          <w:lang w:val="en-IN" w:eastAsia="en-IN"/>
+        </w:rPr>
+        <w:t>It should adhere to industry standards for cross-platform compatibility, enabling users to access and utilize the system with consistent functionality and performance, regardless of the specific devices or platforms they use.</w:t>
       </w:r>
     </w:p>
     <w:p>
@@ -5720,15 +5961,119 @@
         <w:rPr>
           <w:lang w:val="en-IN" w:eastAsia="en-IN"/>
         </w:rPr>
-        <w:t xml:space="preserve">Bid Confirmation and Receipt: </w:t>
+        <w:t>Efficiency:</w:t>
       </w:r>
     </w:p>
     <w:p>
       <w:pPr>
         <w:ind w:left="2421"/>
-      </w:pPr>
-      <w:r>
-        <w:t>Upon successful bid submission, the TMS should generate a bid confirmation and receipt for the bidder, providing acknowledgment of the submission and ensuring transparency in the tendering process.</w:t>
+        <w:rPr>
+          <w:lang w:val="en-IN" w:eastAsia="en-IN"/>
+        </w:rPr>
+      </w:pPr>
+      <w:r>
+        <w:rPr>
+          <w:lang w:val="en-IN" w:eastAsia="en-IN"/>
+        </w:rPr>
+        <w:t>The TMS should demonstrate high efficiency in processing tender-related tasks and operations, ensuring optimal system performance and minimal resource utilization.</w:t>
+      </w:r>
+    </w:p>
+    <w:p>
+      <w:pPr>
+        <w:ind w:left="2421"/>
+        <w:rPr>
+          <w:lang w:val="en-IN" w:eastAsia="en-IN"/>
+        </w:rPr>
+      </w:pPr>
+      <w:r>
+        <w:rPr>
+          <w:lang w:val="en-IN" w:eastAsia="en-IN"/>
+        </w:rPr>
+        <w:t>It should prioritize fast response times for user interactions, swift data processing, and efficient utilization of computing resources, enabling users to engage with the system seamlessly and perform tasks with minimal delays or latency.</w:t>
+      </w:r>
+    </w:p>
+    <w:p>
+      <w:pPr>
+        <w:pStyle w:val="Heading3"/>
+        <w:rPr>
+          <w:lang w:val="en-IN" w:eastAsia="en-IN"/>
+        </w:rPr>
+      </w:pPr>
+      <w:r>
+        <w:rPr>
+          <w:lang w:val="en-IN" w:eastAsia="en-IN"/>
+        </w:rPr>
+        <w:t>Maintainability:</w:t>
+      </w:r>
+    </w:p>
+    <w:p>
+      <w:pPr>
+        <w:ind w:left="2421"/>
+        <w:rPr>
+          <w:lang w:val="en-IN" w:eastAsia="en-IN"/>
+        </w:rPr>
+      </w:pPr>
+      <w:r>
+        <w:rPr>
+          <w:lang w:val="en-IN" w:eastAsia="en-IN"/>
+        </w:rPr>
+        <w:t>The TMS should be designed for easy maintenance and updates, facilitating the seamless incorporation of new features, bug fixes, and system enhancements as required.</w:t>
+      </w:r>
+    </w:p>
+    <w:p>
+      <w:pPr>
+        <w:ind w:left="2421"/>
+        <w:rPr>
+          <w:lang w:val="en-IN" w:eastAsia="en-IN"/>
+        </w:rPr>
+      </w:pPr>
+      <w:r>
+        <w:rPr>
+          <w:lang w:val="en-IN" w:eastAsia="en-IN"/>
+        </w:rPr>
+        <w:t>It should adhere to standardized coding practices and modular design principles, enabling developers to identify and resolve issues efficiently and ensuring long-term sustainability and scalability of the TMS through regular maintenance and updates.</w:t>
+      </w:r>
+    </w:p>
+    <w:p>
+      <w:pPr>
+        <w:pStyle w:val="Heading3"/>
+        <w:rPr>
+          <w:lang w:val="en-IN" w:eastAsia="en-IN"/>
+        </w:rPr>
+      </w:pPr>
+      <w:r>
+        <w:rPr>
+          <w:lang w:val="en-IN" w:eastAsia="en-IN"/>
+        </w:rPr>
+        <w:t>Usability:</w:t>
+      </w:r>
+    </w:p>
+    <w:p>
+      <w:pPr>
+        <w:ind w:left="2421"/>
+        <w:rPr>
+          <w:lang w:val="en-IN" w:eastAsia="en-IN"/>
+        </w:rPr>
+      </w:pPr>
+      <w:r>
+        <w:rPr>
+          <w:lang w:val="en-IN" w:eastAsia="en-IN"/>
+        </w:rPr>
+        <w:t>The TMS should prioritize user-friendly interfaces and intuitive navigation, ensuring ease of use and accessibility for users with varying levels of technical expertise and experience.</w:t>
+      </w:r>
+    </w:p>
+    <w:p>
+      <w:pPr>
+        <w:ind w:left="2421"/>
+        <w:rPr>
+          <w:lang w:val="en-IN" w:eastAsia="en-IN"/>
+        </w:rPr>
+      </w:pPr>
+      <w:r>
+        <w:rPr>
+          <w:lang w:val="en-IN" w:eastAsia="en-IN"/>
+        </w:rPr>
+        <w:t>It should incorporate clear instructions, informative tooltips, and contextual help features, enhancing user understanding and engagement with the system's functionalities and ensuring a positive user experience throughout the tender management process.</w:t>
       </w:r>
     </w:p>
     <w:p>
@@ -5742,233 +6087,7 @@
         <w:rPr>
           <w:color w:val="000000" w:themeColor="text1"/>
         </w:rPr>
-        <w:t>Non-Functional Requirements</w:t>
-      </w:r>
-      <w:bookmarkEnd w:id="19"/>
-    </w:p>
-    <w:p>
-      <w:pPr>
-        <w:pStyle w:val="Heading3"/>
-        <w:rPr>
-          <w:lang w:val="en-IN" w:eastAsia="en-IN"/>
-        </w:rPr>
-      </w:pPr>
-      <w:bookmarkStart w:id="20" w:name="_Toc141471173"/>
-      <w:r>
-        <w:rPr>
-          <w:lang w:val="en-IN" w:eastAsia="en-IN"/>
-        </w:rPr>
-        <w:t>Correctness:</w:t>
-      </w:r>
-    </w:p>
-    <w:p>
-      <w:pPr>
-        <w:ind w:left="2421"/>
-        <w:rPr>
-          <w:lang w:val="en-IN" w:eastAsia="en-IN"/>
-        </w:rPr>
-      </w:pPr>
-      <w:r>
-        <w:rPr>
-          <w:lang w:val="en-IN" w:eastAsia="en-IN"/>
-        </w:rPr>
-        <w:t>The TMS should ensure accurate and reliable processing of tender-related data and information, minimizing errors and inconsistencies throughout the tender management lifecycle.</w:t>
-      </w:r>
-    </w:p>
-    <w:p>
-      <w:pPr>
-        <w:ind w:left="2421"/>
-        <w:rPr>
-          <w:lang w:val="en-IN" w:eastAsia="en-IN"/>
-        </w:rPr>
-      </w:pPr>
-      <w:r>
-        <w:rPr>
-          <w:lang w:val="en-IN" w:eastAsia="en-IN"/>
-        </w:rPr>
-        <w:t>It should incorporate data validation checks and error-handling mechanisms to detect and rectify any inaccuracies or discrepancies in the system's outputs and operations, ensuring the integrity and correctness of all processed data.</w:t>
-      </w:r>
-    </w:p>
-    <w:p>
-      <w:pPr>
-        <w:pStyle w:val="Heading3"/>
-        <w:rPr>
-          <w:lang w:val="en-IN" w:eastAsia="en-IN"/>
-        </w:rPr>
-      </w:pPr>
-      <w:r>
-        <w:rPr>
-          <w:lang w:val="en-IN" w:eastAsia="en-IN"/>
-        </w:rPr>
-        <w:t>Portability:</w:t>
-      </w:r>
-    </w:p>
-    <w:p>
-      <w:pPr>
-        <w:ind w:left="2421"/>
-        <w:rPr>
-          <w:lang w:val="en-IN" w:eastAsia="en-IN"/>
-        </w:rPr>
-      </w:pPr>
-      <w:r>
-        <w:rPr>
-          <w:lang w:val="en-IN" w:eastAsia="en-IN"/>
-        </w:rPr>
-        <w:t>The TMS should be designed for portability, allowing seamless deployment and operation across various computing environments, including different operating systems and hardware configurations.</w:t>
-      </w:r>
-    </w:p>
-    <w:p>
-      <w:pPr>
-        <w:ind w:left="2421"/>
-        <w:rPr>
-          <w:lang w:val="en-IN" w:eastAsia="en-IN"/>
-        </w:rPr>
-      </w:pPr>
-      <w:r>
-        <w:rPr>
-          <w:lang w:val="en-IN" w:eastAsia="en-IN"/>
-        </w:rPr>
-        <w:t>It should adhere to industry standards for cross-platform compatibility, enabling users to access and utilize the system with consistent functionality and performance, regardless of the specific devices or platforms they use.</w:t>
-      </w:r>
-    </w:p>
-    <w:p>
-      <w:pPr>
-        <w:pStyle w:val="Heading3"/>
-        <w:rPr>
-          <w:lang w:val="en-IN" w:eastAsia="en-IN"/>
-        </w:rPr>
-      </w:pPr>
-      <w:r>
-        <w:rPr>
-          <w:lang w:val="en-IN" w:eastAsia="en-IN"/>
-        </w:rPr>
-        <w:t>Efficiency:</w:t>
-      </w:r>
-    </w:p>
-    <w:p>
-      <w:pPr>
-        <w:ind w:left="2421"/>
-        <w:rPr>
-          <w:lang w:val="en-IN" w:eastAsia="en-IN"/>
-        </w:rPr>
-      </w:pPr>
-      <w:r>
-        <w:rPr>
-          <w:lang w:val="en-IN" w:eastAsia="en-IN"/>
-        </w:rPr>
-        <w:t>The TMS should demonstrate high efficiency in processing tender-related tasks and operations, ensuring optimal system performance and minimal resource utilization.</w:t>
-      </w:r>
-    </w:p>
-    <w:p>
-      <w:pPr>
-        <w:ind w:left="2421"/>
-        <w:rPr>
-          <w:lang w:val="en-IN" w:eastAsia="en-IN"/>
-        </w:rPr>
-      </w:pPr>
-      <w:r>
-        <w:rPr>
-          <w:lang w:val="en-IN" w:eastAsia="en-IN"/>
-        </w:rPr>
-        <w:t>It should prioritize fast response times for user interactions, swift data processing, and efficient utilization of computing resources, enabling users to engage with the system seamlessly and perform tasks with minimal delays or latency.</w:t>
-      </w:r>
-    </w:p>
-    <w:p>
-      <w:pPr>
-        <w:pStyle w:val="Heading3"/>
-        <w:rPr>
-          <w:lang w:val="en-IN" w:eastAsia="en-IN"/>
-        </w:rPr>
-      </w:pPr>
-      <w:r>
-        <w:rPr>
-          <w:lang w:val="en-IN" w:eastAsia="en-IN"/>
-        </w:rPr>
-        <w:t>Maintainability:</w:t>
-      </w:r>
-    </w:p>
-    <w:p>
-      <w:pPr>
-        <w:ind w:left="2421"/>
-        <w:rPr>
-          <w:lang w:val="en-IN" w:eastAsia="en-IN"/>
-        </w:rPr>
-      </w:pPr>
-      <w:r>
-        <w:rPr>
-          <w:lang w:val="en-IN" w:eastAsia="en-IN"/>
-        </w:rPr>
-        <w:t>The TMS should be designed for easy maintenance and updates, facilitating the seamless incorporation of new features, bug fixes, and system enhancements as required.</w:t>
-      </w:r>
-    </w:p>
-    <w:p>
-      <w:pPr>
-        <w:ind w:left="2421"/>
-        <w:rPr>
-          <w:lang w:val="en-IN" w:eastAsia="en-IN"/>
-        </w:rPr>
-      </w:pPr>
-      <w:r>
-        <w:rPr>
-          <w:lang w:val="en-IN" w:eastAsia="en-IN"/>
-        </w:rPr>
         <w:lastRenderedPageBreak/>
-        <w:t>It should adhere to standardized coding practices and modular design principles, enabling developers to identify and resolve issues efficiently and ensuring long-term sustainability and scalability of the TMS through regular maintenance and updates.</w:t>
-      </w:r>
-    </w:p>
-    <w:p>
-      <w:pPr>
-        <w:pStyle w:val="Heading3"/>
-        <w:rPr>
-          <w:lang w:val="en-IN" w:eastAsia="en-IN"/>
-        </w:rPr>
-      </w:pPr>
-      <w:r>
-        <w:rPr>
-          <w:lang w:val="en-IN" w:eastAsia="en-IN"/>
-        </w:rPr>
-        <w:t>Usability:</w:t>
-      </w:r>
-    </w:p>
-    <w:p>
-      <w:pPr>
-        <w:ind w:left="2421"/>
-        <w:rPr>
-          <w:lang w:val="en-IN" w:eastAsia="en-IN"/>
-        </w:rPr>
-      </w:pPr>
-      <w:r>
-        <w:rPr>
-          <w:lang w:val="en-IN" w:eastAsia="en-IN"/>
-        </w:rPr>
-        <w:t>The TMS should prioritize user-friendly interfaces and intuitive navigation, ensuring ease of use and accessibility for users with varying levels of technical expertise and experience.</w:t>
-      </w:r>
-    </w:p>
-    <w:p>
-      <w:pPr>
-        <w:ind w:left="2421"/>
-        <w:rPr>
-          <w:lang w:val="en-IN" w:eastAsia="en-IN"/>
-        </w:rPr>
-      </w:pPr>
-      <w:r>
-        <w:rPr>
-          <w:lang w:val="en-IN" w:eastAsia="en-IN"/>
-        </w:rPr>
-        <w:t>It should incorporate clear instructions, informative tooltips, and contextual help features, enhancing user understanding and engagement with the system's functionalities and ensuring a positive user experience throughout the tender management process.</w:t>
-      </w:r>
-    </w:p>
-    <w:p>
-      <w:pPr>
-        <w:pStyle w:val="Heading2"/>
-        <w:rPr>
-          <w:color w:val="000000" w:themeColor="text1"/>
-        </w:rPr>
-      </w:pPr>
-      <w:r>
-        <w:rPr>
-          <w:color w:val="000000" w:themeColor="text1"/>
-        </w:rPr>
         <w:t>User Characteristics</w:t>
       </w:r>
       <w:bookmarkEnd w:id="20"/>
@@ -6104,7 +6223,6 @@
         <w:rPr>
           <w:color w:val="000000" w:themeColor="text1"/>
         </w:rPr>
-        <w:lastRenderedPageBreak/>
         <w:t>Assumptions &amp; Dependencies</w:t>
       </w:r>
       <w:bookmarkEnd w:id="22"/>
@@ -6174,7 +6292,14 @@
         <w:rPr>
           <w:lang w:val="en-IN" w:eastAsia="en-IN"/>
         </w:rPr>
-        <w:t>It should prioritize clear information presentation, interactive elements, and straightforward navigation, enhancing user engagement and overall satisfaction with the TMS.</w:t>
+        <w:t xml:space="preserve">It should prioritize clear information presentation, interactive </w:t>
+      </w:r>
+      <w:r>
+        <w:rPr>
+          <w:lang w:val="en-IN" w:eastAsia="en-IN"/>
+        </w:rPr>
+        <w:lastRenderedPageBreak/>
+        <w:t>elements, and straightforward navigation, enhancing user engagement and overall satisfaction with the TMS.</w:t>
       </w:r>
     </w:p>
     <w:p>

</xml_diff>

<commit_message>
Added contact us, simulate bidding and edited docs
</commit_message>
<xml_diff>
--- a/Documentation/TMS_SRS.docx
+++ b/Documentation/TMS_SRS.docx
@@ -263,10 +263,8 @@
             <w:rPr>
               <w:rFonts w:asciiTheme="minorHAnsi" w:eastAsiaTheme="minorEastAsia" w:hAnsiTheme="minorHAnsi"/>
               <w:noProof/>
-              <w:kern w:val="2"/>
               <w:sz w:val="22"/>
               <w:lang w:val="en-IN" w:eastAsia="en-IN"/>
-              <w14:ligatures w14:val="standardContextual"/>
             </w:rPr>
           </w:pPr>
           <w:r>
@@ -287,7 +285,7 @@
             </w:rPr>
             <w:fldChar w:fldCharType="separate"/>
           </w:r>
-          <w:hyperlink w:anchor="_Toc141471144" w:history="1">
+          <w:hyperlink w:anchor="_Toc150948971" w:history="1">
             <w:r>
               <w:rPr>
                 <w:rStyle w:val="Hyperlink"/>
@@ -300,10 +298,8 @@
               <w:rPr>
                 <w:rFonts w:asciiTheme="minorHAnsi" w:eastAsiaTheme="minorEastAsia" w:hAnsiTheme="minorHAnsi"/>
                 <w:noProof/>
-                <w:kern w:val="2"/>
                 <w:sz w:val="22"/>
                 <w:lang w:val="en-IN" w:eastAsia="en-IN"/>
-                <w14:ligatures w14:val="standardContextual"/>
               </w:rPr>
               <w:tab/>
             </w:r>
@@ -333,7 +329,7 @@
                 <w:noProof/>
                 <w:webHidden/>
               </w:rPr>
-              <w:instrText xml:space="preserve"> PAGEREF _Toc141471144 \h </w:instrText>
+              <w:instrText xml:space="preserve"> PAGEREF _Toc150948971 \h </w:instrText>
             </w:r>
             <w:r>
               <w:rPr>
@@ -374,13 +370,11 @@
             <w:rPr>
               <w:rFonts w:asciiTheme="minorHAnsi" w:eastAsiaTheme="minorEastAsia" w:hAnsiTheme="minorHAnsi"/>
               <w:noProof/>
-              <w:kern w:val="2"/>
               <w:sz w:val="22"/>
               <w:lang w:val="en-IN" w:eastAsia="en-IN"/>
-              <w14:ligatures w14:val="standardContextual"/>
             </w:rPr>
           </w:pPr>
-          <w:hyperlink w:anchor="_Toc141471145" w:history="1">
+          <w:hyperlink w:anchor="_Toc150948972" w:history="1">
             <w:r>
               <w:rPr>
                 <w:rStyle w:val="Hyperlink"/>
@@ -392,10 +386,8 @@
               <w:rPr>
                 <w:rFonts w:asciiTheme="minorHAnsi" w:eastAsiaTheme="minorEastAsia" w:hAnsiTheme="minorHAnsi"/>
                 <w:noProof/>
-                <w:kern w:val="2"/>
                 <w:sz w:val="22"/>
                 <w:lang w:val="en-IN" w:eastAsia="en-IN"/>
-                <w14:ligatures w14:val="standardContextual"/>
               </w:rPr>
               <w:tab/>
             </w:r>
@@ -425,7 +417,7 @@
                 <w:noProof/>
                 <w:webHidden/>
               </w:rPr>
-              <w:instrText xml:space="preserve"> PAGEREF _Toc141471145 \h </w:instrText>
+              <w:instrText xml:space="preserve"> PAGEREF _Toc150948972 \h </w:instrText>
             </w:r>
             <w:r>
               <w:rPr>
@@ -466,13 +458,11 @@
             <w:rPr>
               <w:rFonts w:asciiTheme="minorHAnsi" w:eastAsiaTheme="minorEastAsia" w:hAnsiTheme="minorHAnsi"/>
               <w:noProof/>
-              <w:kern w:val="2"/>
               <w:sz w:val="22"/>
               <w:lang w:val="en-IN" w:eastAsia="en-IN"/>
-              <w14:ligatures w14:val="standardContextual"/>
             </w:rPr>
           </w:pPr>
-          <w:hyperlink w:anchor="_Toc141471146" w:history="1">
+          <w:hyperlink w:anchor="_Toc150948973" w:history="1">
             <w:r>
               <w:rPr>
                 <w:rStyle w:val="Hyperlink"/>
@@ -484,10 +474,8 @@
               <w:rPr>
                 <w:rFonts w:asciiTheme="minorHAnsi" w:eastAsiaTheme="minorEastAsia" w:hAnsiTheme="minorHAnsi"/>
                 <w:noProof/>
-                <w:kern w:val="2"/>
                 <w:sz w:val="22"/>
                 <w:lang w:val="en-IN" w:eastAsia="en-IN"/>
-                <w14:ligatures w14:val="standardContextual"/>
               </w:rPr>
               <w:tab/>
             </w:r>
@@ -517,7 +505,7 @@
                 <w:noProof/>
                 <w:webHidden/>
               </w:rPr>
-              <w:instrText xml:space="preserve"> PAGEREF _Toc141471146 \h </w:instrText>
+              <w:instrText xml:space="preserve"> PAGEREF _Toc150948973 \h </w:instrText>
             </w:r>
             <w:r>
               <w:rPr>
@@ -558,13 +546,11 @@
             <w:rPr>
               <w:rFonts w:asciiTheme="minorHAnsi" w:eastAsiaTheme="minorEastAsia" w:hAnsiTheme="minorHAnsi"/>
               <w:noProof/>
-              <w:kern w:val="2"/>
               <w:sz w:val="22"/>
               <w:lang w:val="en-IN" w:eastAsia="en-IN"/>
-              <w14:ligatures w14:val="standardContextual"/>
             </w:rPr>
           </w:pPr>
-          <w:hyperlink w:anchor="_Toc141471147" w:history="1">
+          <w:hyperlink w:anchor="_Toc150948974" w:history="1">
             <w:r>
               <w:rPr>
                 <w:rStyle w:val="Hyperlink"/>
@@ -576,10 +562,8 @@
               <w:rPr>
                 <w:rFonts w:asciiTheme="minorHAnsi" w:eastAsiaTheme="minorEastAsia" w:hAnsiTheme="minorHAnsi"/>
                 <w:noProof/>
-                <w:kern w:val="2"/>
                 <w:sz w:val="22"/>
                 <w:lang w:val="en-IN" w:eastAsia="en-IN"/>
-                <w14:ligatures w14:val="standardContextual"/>
               </w:rPr>
               <w:tab/>
             </w:r>
@@ -609,7 +593,7 @@
                 <w:noProof/>
                 <w:webHidden/>
               </w:rPr>
-              <w:instrText xml:space="preserve"> PAGEREF _Toc141471147 \h </w:instrText>
+              <w:instrText xml:space="preserve"> PAGEREF _Toc150948974 \h </w:instrText>
             </w:r>
             <w:r>
               <w:rPr>
@@ -650,13 +634,11 @@
             <w:rPr>
               <w:rFonts w:asciiTheme="minorHAnsi" w:eastAsiaTheme="minorEastAsia" w:hAnsiTheme="minorHAnsi"/>
               <w:noProof/>
-              <w:kern w:val="2"/>
               <w:sz w:val="22"/>
               <w:lang w:val="en-IN" w:eastAsia="en-IN"/>
-              <w14:ligatures w14:val="standardContextual"/>
             </w:rPr>
           </w:pPr>
-          <w:hyperlink w:anchor="_Toc141471148" w:history="1">
+          <w:hyperlink w:anchor="_Toc150948975" w:history="1">
             <w:r>
               <w:rPr>
                 <w:rStyle w:val="Hyperlink"/>
@@ -668,10 +650,8 @@
               <w:rPr>
                 <w:rFonts w:asciiTheme="minorHAnsi" w:eastAsiaTheme="minorEastAsia" w:hAnsiTheme="minorHAnsi"/>
                 <w:noProof/>
-                <w:kern w:val="2"/>
                 <w:sz w:val="22"/>
                 <w:lang w:val="en-IN" w:eastAsia="en-IN"/>
-                <w14:ligatures w14:val="standardContextual"/>
               </w:rPr>
               <w:tab/>
             </w:r>
@@ -701,7 +681,7 @@
                 <w:noProof/>
                 <w:webHidden/>
               </w:rPr>
-              <w:instrText xml:space="preserve"> PAGEREF _Toc141471148 \h </w:instrText>
+              <w:instrText xml:space="preserve"> PAGEREF _Toc150948975 \h </w:instrText>
             </w:r>
             <w:r>
               <w:rPr>
@@ -742,13 +722,11 @@
             <w:rPr>
               <w:rFonts w:asciiTheme="minorHAnsi" w:eastAsiaTheme="minorEastAsia" w:hAnsiTheme="minorHAnsi"/>
               <w:noProof/>
-              <w:kern w:val="2"/>
               <w:sz w:val="22"/>
               <w:lang w:val="en-IN" w:eastAsia="en-IN"/>
-              <w14:ligatures w14:val="standardContextual"/>
             </w:rPr>
           </w:pPr>
-          <w:hyperlink w:anchor="_Toc141471149" w:history="1">
+          <w:hyperlink w:anchor="_Toc150948976" w:history="1">
             <w:r>
               <w:rPr>
                 <w:rStyle w:val="Hyperlink"/>
@@ -760,10 +738,8 @@
               <w:rPr>
                 <w:rFonts w:asciiTheme="minorHAnsi" w:eastAsiaTheme="minorEastAsia" w:hAnsiTheme="minorHAnsi"/>
                 <w:noProof/>
-                <w:kern w:val="2"/>
                 <w:sz w:val="22"/>
                 <w:lang w:val="en-IN" w:eastAsia="en-IN"/>
-                <w14:ligatures w14:val="standardContextual"/>
               </w:rPr>
               <w:tab/>
             </w:r>
@@ -793,7 +769,7 @@
                 <w:noProof/>
                 <w:webHidden/>
               </w:rPr>
-              <w:instrText xml:space="preserve"> PAGEREF _Toc141471149 \h </w:instrText>
+              <w:instrText xml:space="preserve"> PAGEREF _Toc150948976 \h </w:instrText>
             </w:r>
             <w:r>
               <w:rPr>
@@ -834,13 +810,11 @@
             <w:rPr>
               <w:rFonts w:asciiTheme="minorHAnsi" w:eastAsiaTheme="minorEastAsia" w:hAnsiTheme="minorHAnsi"/>
               <w:noProof/>
-              <w:kern w:val="2"/>
               <w:sz w:val="22"/>
               <w:lang w:val="en-IN" w:eastAsia="en-IN"/>
-              <w14:ligatures w14:val="standardContextual"/>
             </w:rPr>
           </w:pPr>
-          <w:hyperlink w:anchor="_Toc141471150" w:history="1">
+          <w:hyperlink w:anchor="_Toc150948977" w:history="1">
             <w:r>
               <w:rPr>
                 <w:rStyle w:val="Hyperlink"/>
@@ -852,10 +826,8 @@
               <w:rPr>
                 <w:rFonts w:asciiTheme="minorHAnsi" w:eastAsiaTheme="minorEastAsia" w:hAnsiTheme="minorHAnsi"/>
                 <w:noProof/>
-                <w:kern w:val="2"/>
                 <w:sz w:val="22"/>
                 <w:lang w:val="en-IN" w:eastAsia="en-IN"/>
-                <w14:ligatures w14:val="standardContextual"/>
               </w:rPr>
               <w:tab/>
             </w:r>
@@ -885,7 +857,7 @@
                 <w:noProof/>
                 <w:webHidden/>
               </w:rPr>
-              <w:instrText xml:space="preserve"> PAGEREF _Toc141471150 \h </w:instrText>
+              <w:instrText xml:space="preserve"> PAGEREF _Toc150948977 \h </w:instrText>
             </w:r>
             <w:r>
               <w:rPr>
@@ -926,13 +898,11 @@
             <w:rPr>
               <w:rFonts w:asciiTheme="minorHAnsi" w:eastAsiaTheme="minorEastAsia" w:hAnsiTheme="minorHAnsi"/>
               <w:noProof/>
-              <w:kern w:val="2"/>
               <w:sz w:val="22"/>
               <w:lang w:val="en-IN" w:eastAsia="en-IN"/>
-              <w14:ligatures w14:val="standardContextual"/>
             </w:rPr>
           </w:pPr>
-          <w:hyperlink w:anchor="_Toc141471151" w:history="1">
+          <w:hyperlink w:anchor="_Toc150948978" w:history="1">
             <w:r>
               <w:rPr>
                 <w:rStyle w:val="Hyperlink"/>
@@ -944,10 +914,8 @@
               <w:rPr>
                 <w:rFonts w:asciiTheme="minorHAnsi" w:eastAsiaTheme="minorEastAsia" w:hAnsiTheme="minorHAnsi"/>
                 <w:noProof/>
-                <w:kern w:val="2"/>
                 <w:sz w:val="22"/>
                 <w:lang w:val="en-IN" w:eastAsia="en-IN"/>
-                <w14:ligatures w14:val="standardContextual"/>
               </w:rPr>
               <w:tab/>
             </w:r>
@@ -977,7 +945,7 @@
                 <w:noProof/>
                 <w:webHidden/>
               </w:rPr>
-              <w:instrText xml:space="preserve"> PAGEREF _Toc141471151 \h </w:instrText>
+              <w:instrText xml:space="preserve"> PAGEREF _Toc150948978 \h </w:instrText>
             </w:r>
             <w:r>
               <w:rPr>
@@ -1018,13 +986,11 @@
             <w:rPr>
               <w:rFonts w:asciiTheme="minorHAnsi" w:eastAsiaTheme="minorEastAsia" w:hAnsiTheme="minorHAnsi"/>
               <w:noProof/>
-              <w:kern w:val="2"/>
               <w:sz w:val="22"/>
               <w:lang w:val="en-IN" w:eastAsia="en-IN"/>
-              <w14:ligatures w14:val="standardContextual"/>
             </w:rPr>
           </w:pPr>
-          <w:hyperlink w:anchor="_Toc141471152" w:history="1">
+          <w:hyperlink w:anchor="_Toc150948979" w:history="1">
             <w:r>
               <w:rPr>
                 <w:rStyle w:val="Hyperlink"/>
@@ -1036,10 +1002,8 @@
               <w:rPr>
                 <w:rFonts w:asciiTheme="minorHAnsi" w:eastAsiaTheme="minorEastAsia" w:hAnsiTheme="minorHAnsi"/>
                 <w:noProof/>
-                <w:kern w:val="2"/>
                 <w:sz w:val="22"/>
                 <w:lang w:val="en-IN" w:eastAsia="en-IN"/>
-                <w14:ligatures w14:val="standardContextual"/>
               </w:rPr>
               <w:tab/>
             </w:r>
@@ -1069,7 +1033,7 @@
                 <w:noProof/>
                 <w:webHidden/>
               </w:rPr>
-              <w:instrText xml:space="preserve"> PAGEREF _Toc141471152 \h </w:instrText>
+              <w:instrText xml:space="preserve"> PAGEREF _Toc150948979 \h </w:instrText>
             </w:r>
             <w:r>
               <w:rPr>
@@ -1089,7 +1053,7 @@
                 <w:noProof/>
                 <w:webHidden/>
               </w:rPr>
-              <w:t>5</w:t>
+              <w:t>6</w:t>
             </w:r>
             <w:r>
               <w:rPr>
@@ -1110,13 +1074,11 @@
             <w:rPr>
               <w:rFonts w:asciiTheme="minorHAnsi" w:eastAsiaTheme="minorEastAsia" w:hAnsiTheme="minorHAnsi"/>
               <w:noProof/>
-              <w:kern w:val="2"/>
               <w:sz w:val="22"/>
               <w:lang w:val="en-IN" w:eastAsia="en-IN"/>
-              <w14:ligatures w14:val="standardContextual"/>
             </w:rPr>
           </w:pPr>
-          <w:hyperlink w:anchor="_Toc141471153" w:history="1">
+          <w:hyperlink w:anchor="_Toc150948980" w:history="1">
             <w:r>
               <w:rPr>
                 <w:rStyle w:val="Hyperlink"/>
@@ -1128,10 +1090,8 @@
               <w:rPr>
                 <w:rFonts w:asciiTheme="minorHAnsi" w:eastAsiaTheme="minorEastAsia" w:hAnsiTheme="minorHAnsi"/>
                 <w:noProof/>
-                <w:kern w:val="2"/>
                 <w:sz w:val="22"/>
                 <w:lang w:val="en-IN" w:eastAsia="en-IN"/>
-                <w14:ligatures w14:val="standardContextual"/>
               </w:rPr>
               <w:tab/>
             </w:r>
@@ -1161,7 +1121,7 @@
                 <w:noProof/>
                 <w:webHidden/>
               </w:rPr>
-              <w:instrText xml:space="preserve"> PAGEREF _Toc141471153 \h </w:instrText>
+              <w:instrText xml:space="preserve"> PAGEREF _Toc150948980 \h </w:instrText>
             </w:r>
             <w:r>
               <w:rPr>
@@ -1202,13 +1162,11 @@
             <w:rPr>
               <w:rFonts w:asciiTheme="minorHAnsi" w:eastAsiaTheme="minorEastAsia" w:hAnsiTheme="minorHAnsi"/>
               <w:noProof/>
-              <w:kern w:val="2"/>
               <w:sz w:val="22"/>
               <w:lang w:val="en-IN" w:eastAsia="en-IN"/>
-              <w14:ligatures w14:val="standardContextual"/>
             </w:rPr>
           </w:pPr>
-          <w:hyperlink w:anchor="_Toc141471154" w:history="1">
+          <w:hyperlink w:anchor="_Toc150948981" w:history="1">
             <w:r>
               <w:rPr>
                 <w:rStyle w:val="Hyperlink"/>
@@ -1220,10 +1178,8 @@
               <w:rPr>
                 <w:rFonts w:asciiTheme="minorHAnsi" w:eastAsiaTheme="minorEastAsia" w:hAnsiTheme="minorHAnsi"/>
                 <w:noProof/>
-                <w:kern w:val="2"/>
                 <w:sz w:val="22"/>
                 <w:lang w:val="en-IN" w:eastAsia="en-IN"/>
-                <w14:ligatures w14:val="standardContextual"/>
               </w:rPr>
               <w:tab/>
             </w:r>
@@ -1253,7 +1209,7 @@
                 <w:noProof/>
                 <w:webHidden/>
               </w:rPr>
-              <w:instrText xml:space="preserve"> PAGEREF _Toc141471154 \h </w:instrText>
+              <w:instrText xml:space="preserve"> PAGEREF _Toc150948981 \h </w:instrText>
             </w:r>
             <w:r>
               <w:rPr>
@@ -1294,13 +1250,11 @@
             <w:rPr>
               <w:rFonts w:asciiTheme="minorHAnsi" w:eastAsiaTheme="minorEastAsia" w:hAnsiTheme="minorHAnsi"/>
               <w:noProof/>
-              <w:kern w:val="2"/>
               <w:sz w:val="22"/>
               <w:lang w:val="en-IN" w:eastAsia="en-IN"/>
-              <w14:ligatures w14:val="standardContextual"/>
             </w:rPr>
           </w:pPr>
-          <w:hyperlink w:anchor="_Toc141471155" w:history="1">
+          <w:hyperlink w:anchor="_Toc150948982" w:history="1">
             <w:r>
               <w:rPr>
                 <w:rStyle w:val="Hyperlink"/>
@@ -1313,10 +1267,8 @@
               <w:rPr>
                 <w:rFonts w:asciiTheme="minorHAnsi" w:eastAsiaTheme="minorEastAsia" w:hAnsiTheme="minorHAnsi"/>
                 <w:noProof/>
-                <w:kern w:val="2"/>
                 <w:sz w:val="22"/>
                 <w:lang w:val="en-IN" w:eastAsia="en-IN"/>
-                <w14:ligatures w14:val="standardContextual"/>
               </w:rPr>
               <w:tab/>
             </w:r>
@@ -1347,7 +1299,7 @@
                 <w:noProof/>
                 <w:webHidden/>
               </w:rPr>
-              <w:instrText xml:space="preserve"> PAGEREF _Toc141471155 \h </w:instrText>
+              <w:instrText xml:space="preserve"> PAGEREF _Toc150948982 \h </w:instrText>
             </w:r>
             <w:r>
               <w:rPr>
@@ -1388,13 +1340,11 @@
             <w:rPr>
               <w:rFonts w:asciiTheme="minorHAnsi" w:eastAsiaTheme="minorEastAsia" w:hAnsiTheme="minorHAnsi"/>
               <w:noProof/>
-              <w:kern w:val="2"/>
               <w:sz w:val="22"/>
               <w:lang w:val="en-IN" w:eastAsia="en-IN"/>
-              <w14:ligatures w14:val="standardContextual"/>
             </w:rPr>
           </w:pPr>
-          <w:hyperlink w:anchor="_Toc141471156" w:history="1">
+          <w:hyperlink w:anchor="_Toc150948983" w:history="1">
             <w:r>
               <w:rPr>
                 <w:rStyle w:val="Hyperlink"/>
@@ -1406,10 +1356,8 @@
               <w:rPr>
                 <w:rFonts w:asciiTheme="minorHAnsi" w:eastAsiaTheme="minorEastAsia" w:hAnsiTheme="minorHAnsi"/>
                 <w:noProof/>
-                <w:kern w:val="2"/>
                 <w:sz w:val="22"/>
                 <w:lang w:val="en-IN" w:eastAsia="en-IN"/>
-                <w14:ligatures w14:val="standardContextual"/>
               </w:rPr>
               <w:tab/>
             </w:r>
@@ -1439,7 +1387,7 @@
                 <w:noProof/>
                 <w:webHidden/>
               </w:rPr>
-              <w:instrText xml:space="preserve"> PAGEREF _Toc141471156 \h </w:instrText>
+              <w:instrText xml:space="preserve"> PAGEREF _Toc150948983 \h </w:instrText>
             </w:r>
             <w:r>
               <w:rPr>
@@ -1480,13 +1428,11 @@
             <w:rPr>
               <w:rFonts w:asciiTheme="minorHAnsi" w:eastAsiaTheme="minorEastAsia" w:hAnsiTheme="minorHAnsi"/>
               <w:noProof/>
-              <w:kern w:val="2"/>
               <w:sz w:val="22"/>
               <w:lang w:val="en-IN" w:eastAsia="en-IN"/>
-              <w14:ligatures w14:val="standardContextual"/>
             </w:rPr>
           </w:pPr>
-          <w:hyperlink w:anchor="_Toc141471157" w:history="1">
+          <w:hyperlink w:anchor="_Toc150948984" w:history="1">
             <w:r>
               <w:rPr>
                 <w:rStyle w:val="Hyperlink"/>
@@ -1498,10 +1444,8 @@
               <w:rPr>
                 <w:rFonts w:asciiTheme="minorHAnsi" w:eastAsiaTheme="minorEastAsia" w:hAnsiTheme="minorHAnsi"/>
                 <w:noProof/>
-                <w:kern w:val="2"/>
                 <w:sz w:val="22"/>
                 <w:lang w:val="en-IN" w:eastAsia="en-IN"/>
-                <w14:ligatures w14:val="standardContextual"/>
               </w:rPr>
               <w:tab/>
             </w:r>
@@ -1531,7 +1475,7 @@
                 <w:noProof/>
                 <w:webHidden/>
               </w:rPr>
-              <w:instrText xml:space="preserve"> PAGEREF _Toc141471157 \h </w:instrText>
+              <w:instrText xml:space="preserve"> PAGEREF _Toc150948984 \h </w:instrText>
             </w:r>
             <w:r>
               <w:rPr>
@@ -1572,13 +1516,11 @@
             <w:rPr>
               <w:rFonts w:asciiTheme="minorHAnsi" w:eastAsiaTheme="minorEastAsia" w:hAnsiTheme="minorHAnsi"/>
               <w:noProof/>
-              <w:kern w:val="2"/>
               <w:sz w:val="22"/>
               <w:lang w:val="en-IN" w:eastAsia="en-IN"/>
-              <w14:ligatures w14:val="standardContextual"/>
             </w:rPr>
           </w:pPr>
-          <w:hyperlink w:anchor="_Toc141471158" w:history="1">
+          <w:hyperlink w:anchor="_Toc150948985" w:history="1">
             <w:r>
               <w:rPr>
                 <w:rStyle w:val="Hyperlink"/>
@@ -1590,10 +1532,8 @@
               <w:rPr>
                 <w:rFonts w:asciiTheme="minorHAnsi" w:eastAsiaTheme="minorEastAsia" w:hAnsiTheme="minorHAnsi"/>
                 <w:noProof/>
-                <w:kern w:val="2"/>
                 <w:sz w:val="22"/>
                 <w:lang w:val="en-IN" w:eastAsia="en-IN"/>
-                <w14:ligatures w14:val="standardContextual"/>
               </w:rPr>
               <w:tab/>
             </w:r>
@@ -1623,7 +1563,7 @@
                 <w:noProof/>
                 <w:webHidden/>
               </w:rPr>
-              <w:instrText xml:space="preserve"> PAGEREF _Toc141471158 \h </w:instrText>
+              <w:instrText xml:space="preserve"> PAGEREF _Toc150948985 \h </w:instrText>
             </w:r>
             <w:r>
               <w:rPr>
@@ -1664,13 +1604,11 @@
             <w:rPr>
               <w:rFonts w:asciiTheme="minorHAnsi" w:eastAsiaTheme="minorEastAsia" w:hAnsiTheme="minorHAnsi"/>
               <w:noProof/>
-              <w:kern w:val="2"/>
               <w:sz w:val="22"/>
               <w:lang w:val="en-IN" w:eastAsia="en-IN"/>
-              <w14:ligatures w14:val="standardContextual"/>
             </w:rPr>
           </w:pPr>
-          <w:hyperlink w:anchor="_Toc141471159" w:history="1">
+          <w:hyperlink w:anchor="_Toc150948986" w:history="1">
             <w:r>
               <w:rPr>
                 <w:rStyle w:val="Hyperlink"/>
@@ -1682,10 +1620,8 @@
               <w:rPr>
                 <w:rFonts w:asciiTheme="minorHAnsi" w:eastAsiaTheme="minorEastAsia" w:hAnsiTheme="minorHAnsi"/>
                 <w:noProof/>
-                <w:kern w:val="2"/>
                 <w:sz w:val="22"/>
                 <w:lang w:val="en-IN" w:eastAsia="en-IN"/>
-                <w14:ligatures w14:val="standardContextual"/>
               </w:rPr>
               <w:tab/>
             </w:r>
@@ -1715,7 +1651,7 @@
                 <w:noProof/>
                 <w:webHidden/>
               </w:rPr>
-              <w:instrText xml:space="preserve"> PAGEREF _Toc141471159 \h </w:instrText>
+              <w:instrText xml:space="preserve"> PAGEREF _Toc150948986 \h </w:instrText>
             </w:r>
             <w:r>
               <w:rPr>
@@ -1756,13 +1692,11 @@
             <w:rPr>
               <w:rFonts w:asciiTheme="minorHAnsi" w:eastAsiaTheme="minorEastAsia" w:hAnsiTheme="minorHAnsi"/>
               <w:noProof/>
-              <w:kern w:val="2"/>
               <w:sz w:val="22"/>
               <w:lang w:val="en-IN" w:eastAsia="en-IN"/>
-              <w14:ligatures w14:val="standardContextual"/>
             </w:rPr>
           </w:pPr>
-          <w:hyperlink w:anchor="_Toc141471160" w:history="1">
+          <w:hyperlink w:anchor="_Toc150948987" w:history="1">
             <w:r>
               <w:rPr>
                 <w:rStyle w:val="Hyperlink"/>
@@ -1774,10 +1708,8 @@
               <w:rPr>
                 <w:rFonts w:asciiTheme="minorHAnsi" w:eastAsiaTheme="minorEastAsia" w:hAnsiTheme="minorHAnsi"/>
                 <w:noProof/>
-                <w:kern w:val="2"/>
                 <w:sz w:val="22"/>
                 <w:lang w:val="en-IN" w:eastAsia="en-IN"/>
-                <w14:ligatures w14:val="standardContextual"/>
               </w:rPr>
               <w:tab/>
             </w:r>
@@ -1807,7 +1739,7 @@
                 <w:noProof/>
                 <w:webHidden/>
               </w:rPr>
-              <w:instrText xml:space="preserve"> PAGEREF _Toc141471160 \h </w:instrText>
+              <w:instrText xml:space="preserve"> PAGEREF _Toc150948987 \h </w:instrText>
             </w:r>
             <w:r>
               <w:rPr>
@@ -1848,13 +1780,11 @@
             <w:rPr>
               <w:rFonts w:asciiTheme="minorHAnsi" w:eastAsiaTheme="minorEastAsia" w:hAnsiTheme="minorHAnsi"/>
               <w:noProof/>
-              <w:kern w:val="2"/>
               <w:sz w:val="22"/>
               <w:lang w:val="en-IN" w:eastAsia="en-IN"/>
-              <w14:ligatures w14:val="standardContextual"/>
             </w:rPr>
           </w:pPr>
-          <w:hyperlink w:anchor="_Toc141471161" w:history="1">
+          <w:hyperlink w:anchor="_Toc150948988" w:history="1">
             <w:r>
               <w:rPr>
                 <w:rStyle w:val="Hyperlink"/>
@@ -1866,10 +1796,8 @@
               <w:rPr>
                 <w:rFonts w:asciiTheme="minorHAnsi" w:eastAsiaTheme="minorEastAsia" w:hAnsiTheme="minorHAnsi"/>
                 <w:noProof/>
-                <w:kern w:val="2"/>
                 <w:sz w:val="22"/>
                 <w:lang w:val="en-IN" w:eastAsia="en-IN"/>
-                <w14:ligatures w14:val="standardContextual"/>
               </w:rPr>
               <w:tab/>
             </w:r>
@@ -1899,7 +1827,7 @@
                 <w:noProof/>
                 <w:webHidden/>
               </w:rPr>
-              <w:instrText xml:space="preserve"> PAGEREF _Toc141471161 \h </w:instrText>
+              <w:instrText xml:space="preserve"> PAGEREF _Toc150948988 \h </w:instrText>
             </w:r>
             <w:r>
               <w:rPr>
@@ -1919,7 +1847,7 @@
                 <w:noProof/>
                 <w:webHidden/>
               </w:rPr>
-              <w:t>8</w:t>
+              <w:t>9</w:t>
             </w:r>
             <w:r>
               <w:rPr>
@@ -1940,17 +1868,16 @@
             <w:rPr>
               <w:rFonts w:asciiTheme="minorHAnsi" w:eastAsiaTheme="minorEastAsia" w:hAnsiTheme="minorHAnsi"/>
               <w:noProof/>
-              <w:kern w:val="2"/>
               <w:sz w:val="22"/>
               <w:lang w:val="en-IN" w:eastAsia="en-IN"/>
-              <w14:ligatures w14:val="standardContextual"/>
             </w:rPr>
           </w:pPr>
-          <w:hyperlink w:anchor="_Toc141471162" w:history="1">
+          <w:hyperlink w:anchor="_Toc150948989" w:history="1">
             <w:r>
               <w:rPr>
                 <w:rStyle w:val="Hyperlink"/>
                 <w:noProof/>
+                <w:lang w:val="en-IN" w:eastAsia="en-IN"/>
               </w:rPr>
               <w:t>3.2.3</w:t>
             </w:r>
@@ -1958,10 +1885,8 @@
               <w:rPr>
                 <w:rFonts w:asciiTheme="minorHAnsi" w:eastAsiaTheme="minorEastAsia" w:hAnsiTheme="minorHAnsi"/>
                 <w:noProof/>
-                <w:kern w:val="2"/>
                 <w:sz w:val="22"/>
                 <w:lang w:val="en-IN" w:eastAsia="en-IN"/>
-                <w14:ligatures w14:val="standardContextual"/>
               </w:rPr>
               <w:tab/>
             </w:r>
@@ -1969,8 +1894,9 @@
               <w:rPr>
                 <w:rStyle w:val="Hyperlink"/>
                 <w:noProof/>
-              </w:rPr>
-              <w:t>Cash Withdrawal</w:t>
+                <w:lang w:val="en-IN" w:eastAsia="en-IN"/>
+              </w:rPr>
+              <w:t>Tender Creation:</w:t>
             </w:r>
             <w:r>
               <w:rPr>
@@ -1991,7 +1917,13 @@
                 <w:noProof/>
                 <w:webHidden/>
               </w:rPr>
-              <w:instrText xml:space="preserve"> PAGEREF _Toc141471162 \h </w:instrText>
+              <w:instrText xml:space="preserve"> PAGEREF _Toc150948989 \h </w:instrText>
+            </w:r>
+            <w:r>
+              <w:rPr>
+                <w:noProof/>
+                <w:webHidden/>
+              </w:rPr>
             </w:r>
             <w:r>
               <w:rPr>
@@ -2002,12 +1934,10 @@
             </w:r>
             <w:r>
               <w:rPr>
-                <w:b/>
-                <w:bCs/>
-                <w:noProof/>
-                <w:webHidden/>
-              </w:rPr>
-              <w:t>Error! Bookmark not defined.</w:t>
+                <w:noProof/>
+                <w:webHidden/>
+              </w:rPr>
+              <w:t>9</w:t>
             </w:r>
             <w:r>
               <w:rPr>
@@ -2028,17 +1958,16 @@
             <w:rPr>
               <w:rFonts w:asciiTheme="minorHAnsi" w:eastAsiaTheme="minorEastAsia" w:hAnsiTheme="minorHAnsi"/>
               <w:noProof/>
-              <w:kern w:val="2"/>
               <w:sz w:val="22"/>
               <w:lang w:val="en-IN" w:eastAsia="en-IN"/>
-              <w14:ligatures w14:val="standardContextual"/>
             </w:rPr>
           </w:pPr>
-          <w:hyperlink w:anchor="_Toc141471163" w:history="1">
+          <w:hyperlink w:anchor="_Toc150948990" w:history="1">
             <w:r>
               <w:rPr>
                 <w:rStyle w:val="Hyperlink"/>
                 <w:noProof/>
+                <w:lang w:val="en-IN" w:eastAsia="en-IN"/>
               </w:rPr>
               <w:t>3.2.4</w:t>
             </w:r>
@@ -2046,10 +1975,8 @@
               <w:rPr>
                 <w:rFonts w:asciiTheme="minorHAnsi" w:eastAsiaTheme="minorEastAsia" w:hAnsiTheme="minorHAnsi"/>
                 <w:noProof/>
-                <w:kern w:val="2"/>
                 <w:sz w:val="22"/>
                 <w:lang w:val="en-IN" w:eastAsia="en-IN"/>
-                <w14:ligatures w14:val="standardContextual"/>
               </w:rPr>
               <w:tab/>
             </w:r>
@@ -2057,8 +1984,9 @@
               <w:rPr>
                 <w:rStyle w:val="Hyperlink"/>
                 <w:noProof/>
-              </w:rPr>
-              <w:t>Cash Deposit</w:t>
+                <w:lang w:val="en-IN" w:eastAsia="en-IN"/>
+              </w:rPr>
+              <w:t>Admin Panel:</w:t>
             </w:r>
             <w:r>
               <w:rPr>
@@ -2079,7 +2007,7 @@
                 <w:noProof/>
                 <w:webHidden/>
               </w:rPr>
-              <w:instrText xml:space="preserve"> PAGEREF _Toc141471163 \h </w:instrText>
+              <w:instrText xml:space="preserve"> PAGEREF _Toc150948990 \h </w:instrText>
             </w:r>
             <w:r>
               <w:rPr>
@@ -2120,17 +2048,16 @@
             <w:rPr>
               <w:rFonts w:asciiTheme="minorHAnsi" w:eastAsiaTheme="minorEastAsia" w:hAnsiTheme="minorHAnsi"/>
               <w:noProof/>
-              <w:kern w:val="2"/>
               <w:sz w:val="22"/>
               <w:lang w:val="en-IN" w:eastAsia="en-IN"/>
-              <w14:ligatures w14:val="standardContextual"/>
             </w:rPr>
           </w:pPr>
-          <w:hyperlink w:anchor="_Toc141471164" w:history="1">
+          <w:hyperlink w:anchor="_Toc150948991" w:history="1">
             <w:r>
               <w:rPr>
                 <w:rStyle w:val="Hyperlink"/>
                 <w:noProof/>
+                <w:lang w:val="en-IN" w:eastAsia="en-IN"/>
               </w:rPr>
               <w:t>3.2.5</w:t>
             </w:r>
@@ -2138,10 +2065,8 @@
               <w:rPr>
                 <w:rFonts w:asciiTheme="minorHAnsi" w:eastAsiaTheme="minorEastAsia" w:hAnsiTheme="minorHAnsi"/>
                 <w:noProof/>
-                <w:kern w:val="2"/>
                 <w:sz w:val="22"/>
                 <w:lang w:val="en-IN" w:eastAsia="en-IN"/>
-                <w14:ligatures w14:val="standardContextual"/>
               </w:rPr>
               <w:tab/>
             </w:r>
@@ -2149,8 +2074,9 @@
               <w:rPr>
                 <w:rStyle w:val="Hyperlink"/>
                 <w:noProof/>
-              </w:rPr>
-              <w:t>Idle Machine</w:t>
+                <w:lang w:val="en-IN" w:eastAsia="en-IN"/>
+              </w:rPr>
+              <w:t>Setting Bids</w:t>
             </w:r>
             <w:r>
               <w:rPr>
@@ -2171,7 +2097,13 @@
                 <w:noProof/>
                 <w:webHidden/>
               </w:rPr>
-              <w:instrText xml:space="preserve"> PAGEREF _Toc141471164 \h </w:instrText>
+              <w:instrText xml:space="preserve"> PAGEREF _Toc150948991 \h </w:instrText>
+            </w:r>
+            <w:r>
+              <w:rPr>
+                <w:noProof/>
+                <w:webHidden/>
+              </w:rPr>
             </w:r>
             <w:r>
               <w:rPr>
@@ -2182,12 +2114,10 @@
             </w:r>
             <w:r>
               <w:rPr>
-                <w:b/>
-                <w:bCs/>
-                <w:noProof/>
-                <w:webHidden/>
-              </w:rPr>
-              <w:t>Error! Bookmark not defined.</w:t>
+                <w:noProof/>
+                <w:webHidden/>
+              </w:rPr>
+              <w:t>9</w:t>
             </w:r>
             <w:r>
               <w:rPr>
@@ -2208,17 +2138,14 @@
             <w:rPr>
               <w:rFonts w:asciiTheme="minorHAnsi" w:eastAsiaTheme="minorEastAsia" w:hAnsiTheme="minorHAnsi"/>
               <w:noProof/>
-              <w:kern w:val="2"/>
               <w:sz w:val="22"/>
               <w:lang w:val="en-IN" w:eastAsia="en-IN"/>
-              <w14:ligatures w14:val="standardContextual"/>
             </w:rPr>
           </w:pPr>
-          <w:hyperlink w:anchor="_Toc141471165" w:history="1">
+          <w:hyperlink w:anchor="_Toc150948992" w:history="1">
             <w:r>
               <w:rPr>
                 <w:rStyle w:val="Hyperlink"/>
-                <w:rFonts w:eastAsia="Times New Roman"/>
                 <w:noProof/>
                 <w:lang w:val="en-IN" w:eastAsia="en-IN"/>
               </w:rPr>
@@ -2228,21 +2155,18 @@
               <w:rPr>
                 <w:rFonts w:asciiTheme="minorHAnsi" w:eastAsiaTheme="minorEastAsia" w:hAnsiTheme="minorHAnsi"/>
                 <w:noProof/>
-                <w:kern w:val="2"/>
                 <w:sz w:val="22"/>
                 <w:lang w:val="en-IN" w:eastAsia="en-IN"/>
-                <w14:ligatures w14:val="standardContextual"/>
               </w:rPr>
               <w:tab/>
             </w:r>
             <w:r>
               <w:rPr>
                 <w:rStyle w:val="Hyperlink"/>
-                <w:rFonts w:eastAsia="Times New Roman"/>
                 <w:noProof/>
                 <w:lang w:val="en-IN" w:eastAsia="en-IN"/>
               </w:rPr>
-              <w:t>Admin Side Functionalities:</w:t>
+              <w:t>Customizable Tender Categories:</w:t>
             </w:r>
             <w:r>
               <w:rPr>
@@ -2263,7 +2187,13 @@
                 <w:noProof/>
                 <w:webHidden/>
               </w:rPr>
-              <w:instrText xml:space="preserve"> PAGEREF _Toc141471165 \h </w:instrText>
+              <w:instrText xml:space="preserve"> PAGEREF _Toc150948992 \h </w:instrText>
+            </w:r>
+            <w:r>
+              <w:rPr>
+                <w:noProof/>
+                <w:webHidden/>
+              </w:rPr>
             </w:r>
             <w:r>
               <w:rPr>
@@ -2274,12 +2204,730 @@
             </w:r>
             <w:r>
               <w:rPr>
-                <w:b/>
-                <w:bCs/>
-                <w:noProof/>
-                <w:webHidden/>
-              </w:rPr>
-              <w:t>Error! Bookmark not defined.</w:t>
+                <w:noProof/>
+                <w:webHidden/>
+              </w:rPr>
+              <w:t>9</w:t>
+            </w:r>
+            <w:r>
+              <w:rPr>
+                <w:noProof/>
+                <w:webHidden/>
+              </w:rPr>
+              <w:fldChar w:fldCharType="end"/>
+            </w:r>
+          </w:hyperlink>
+        </w:p>
+        <w:p>
+          <w:pPr>
+            <w:pStyle w:val="TOC3"/>
+            <w:tabs>
+              <w:tab w:val="left" w:pos="1320"/>
+              <w:tab w:val="right" w:leader="dot" w:pos="9350"/>
+            </w:tabs>
+            <w:rPr>
+              <w:rFonts w:asciiTheme="minorHAnsi" w:eastAsiaTheme="minorEastAsia" w:hAnsiTheme="minorHAnsi"/>
+              <w:noProof/>
+              <w:sz w:val="22"/>
+              <w:lang w:val="en-IN" w:eastAsia="en-IN"/>
+            </w:rPr>
+          </w:pPr>
+          <w:hyperlink w:anchor="_Toc150948993" w:history="1">
+            <w:r>
+              <w:rPr>
+                <w:rStyle w:val="Hyperlink"/>
+                <w:noProof/>
+                <w:lang w:val="en-IN" w:eastAsia="en-IN"/>
+              </w:rPr>
+              <w:t>3.2.7</w:t>
+            </w:r>
+            <w:r>
+              <w:rPr>
+                <w:rFonts w:asciiTheme="minorHAnsi" w:eastAsiaTheme="minorEastAsia" w:hAnsiTheme="minorHAnsi"/>
+                <w:noProof/>
+                <w:sz w:val="22"/>
+                <w:lang w:val="en-IN" w:eastAsia="en-IN"/>
+              </w:rPr>
+              <w:tab/>
+            </w:r>
+            <w:r>
+              <w:rPr>
+                <w:rStyle w:val="Hyperlink"/>
+                <w:noProof/>
+                <w:lang w:val="en-IN" w:eastAsia="en-IN"/>
+              </w:rPr>
+              <w:t>Real-Time Bidding:</w:t>
+            </w:r>
+            <w:r>
+              <w:rPr>
+                <w:noProof/>
+                <w:webHidden/>
+              </w:rPr>
+              <w:tab/>
+            </w:r>
+            <w:r>
+              <w:rPr>
+                <w:noProof/>
+                <w:webHidden/>
+              </w:rPr>
+              <w:fldChar w:fldCharType="begin"/>
+            </w:r>
+            <w:r>
+              <w:rPr>
+                <w:noProof/>
+                <w:webHidden/>
+              </w:rPr>
+              <w:instrText xml:space="preserve"> PAGEREF _Toc150948993 \h </w:instrText>
+            </w:r>
+            <w:r>
+              <w:rPr>
+                <w:noProof/>
+                <w:webHidden/>
+              </w:rPr>
+            </w:r>
+            <w:r>
+              <w:rPr>
+                <w:noProof/>
+                <w:webHidden/>
+              </w:rPr>
+              <w:fldChar w:fldCharType="separate"/>
+            </w:r>
+            <w:r>
+              <w:rPr>
+                <w:noProof/>
+                <w:webHidden/>
+              </w:rPr>
+              <w:t>9</w:t>
+            </w:r>
+            <w:r>
+              <w:rPr>
+                <w:noProof/>
+                <w:webHidden/>
+              </w:rPr>
+              <w:fldChar w:fldCharType="end"/>
+            </w:r>
+          </w:hyperlink>
+        </w:p>
+        <w:p>
+          <w:pPr>
+            <w:pStyle w:val="TOC3"/>
+            <w:tabs>
+              <w:tab w:val="left" w:pos="1320"/>
+              <w:tab w:val="right" w:leader="dot" w:pos="9350"/>
+            </w:tabs>
+            <w:rPr>
+              <w:rFonts w:asciiTheme="minorHAnsi" w:eastAsiaTheme="minorEastAsia" w:hAnsiTheme="minorHAnsi"/>
+              <w:noProof/>
+              <w:sz w:val="22"/>
+              <w:lang w:val="en-IN" w:eastAsia="en-IN"/>
+            </w:rPr>
+          </w:pPr>
+          <w:hyperlink w:anchor="_Toc150948994" w:history="1">
+            <w:r>
+              <w:rPr>
+                <w:rStyle w:val="Hyperlink"/>
+                <w:noProof/>
+                <w:lang w:val="en-IN" w:eastAsia="en-IN"/>
+              </w:rPr>
+              <w:t>3.2.8</w:t>
+            </w:r>
+            <w:r>
+              <w:rPr>
+                <w:rFonts w:asciiTheme="minorHAnsi" w:eastAsiaTheme="minorEastAsia" w:hAnsiTheme="minorHAnsi"/>
+                <w:noProof/>
+                <w:sz w:val="22"/>
+                <w:lang w:val="en-IN" w:eastAsia="en-IN"/>
+              </w:rPr>
+              <w:tab/>
+            </w:r>
+            <w:r>
+              <w:rPr>
+                <w:rStyle w:val="Hyperlink"/>
+                <w:noProof/>
+                <w:lang w:val="en-IN" w:eastAsia="en-IN"/>
+              </w:rPr>
+              <w:t>Bid Submission Interface:</w:t>
+            </w:r>
+            <w:r>
+              <w:rPr>
+                <w:noProof/>
+                <w:webHidden/>
+              </w:rPr>
+              <w:tab/>
+            </w:r>
+            <w:r>
+              <w:rPr>
+                <w:noProof/>
+                <w:webHidden/>
+              </w:rPr>
+              <w:fldChar w:fldCharType="begin"/>
+            </w:r>
+            <w:r>
+              <w:rPr>
+                <w:noProof/>
+                <w:webHidden/>
+              </w:rPr>
+              <w:instrText xml:space="preserve"> PAGEREF _Toc150948994 \h </w:instrText>
+            </w:r>
+            <w:r>
+              <w:rPr>
+                <w:noProof/>
+                <w:webHidden/>
+              </w:rPr>
+            </w:r>
+            <w:r>
+              <w:rPr>
+                <w:noProof/>
+                <w:webHidden/>
+              </w:rPr>
+              <w:fldChar w:fldCharType="separate"/>
+            </w:r>
+            <w:r>
+              <w:rPr>
+                <w:noProof/>
+                <w:webHidden/>
+              </w:rPr>
+              <w:t>9</w:t>
+            </w:r>
+            <w:r>
+              <w:rPr>
+                <w:noProof/>
+                <w:webHidden/>
+              </w:rPr>
+              <w:fldChar w:fldCharType="end"/>
+            </w:r>
+          </w:hyperlink>
+        </w:p>
+        <w:p>
+          <w:pPr>
+            <w:pStyle w:val="TOC3"/>
+            <w:tabs>
+              <w:tab w:val="left" w:pos="1320"/>
+              <w:tab w:val="right" w:leader="dot" w:pos="9350"/>
+            </w:tabs>
+            <w:rPr>
+              <w:rFonts w:asciiTheme="minorHAnsi" w:eastAsiaTheme="minorEastAsia" w:hAnsiTheme="minorHAnsi"/>
+              <w:noProof/>
+              <w:sz w:val="22"/>
+              <w:lang w:val="en-IN" w:eastAsia="en-IN"/>
+            </w:rPr>
+          </w:pPr>
+          <w:hyperlink w:anchor="_Toc150948995" w:history="1">
+            <w:r>
+              <w:rPr>
+                <w:rStyle w:val="Hyperlink"/>
+                <w:noProof/>
+                <w:lang w:val="en-IN" w:eastAsia="en-IN"/>
+              </w:rPr>
+              <w:t>3.2.9</w:t>
+            </w:r>
+            <w:r>
+              <w:rPr>
+                <w:rFonts w:asciiTheme="minorHAnsi" w:eastAsiaTheme="minorEastAsia" w:hAnsiTheme="minorHAnsi"/>
+                <w:noProof/>
+                <w:sz w:val="22"/>
+                <w:lang w:val="en-IN" w:eastAsia="en-IN"/>
+              </w:rPr>
+              <w:tab/>
+            </w:r>
+            <w:r>
+              <w:rPr>
+                <w:rStyle w:val="Hyperlink"/>
+                <w:noProof/>
+                <w:lang w:val="en-IN" w:eastAsia="en-IN"/>
+              </w:rPr>
+              <w:t>Document Upload:</w:t>
+            </w:r>
+            <w:r>
+              <w:rPr>
+                <w:noProof/>
+                <w:webHidden/>
+              </w:rPr>
+              <w:tab/>
+            </w:r>
+            <w:r>
+              <w:rPr>
+                <w:noProof/>
+                <w:webHidden/>
+              </w:rPr>
+              <w:fldChar w:fldCharType="begin"/>
+            </w:r>
+            <w:r>
+              <w:rPr>
+                <w:noProof/>
+                <w:webHidden/>
+              </w:rPr>
+              <w:instrText xml:space="preserve"> PAGEREF _Toc150948995 \h </w:instrText>
+            </w:r>
+            <w:r>
+              <w:rPr>
+                <w:noProof/>
+                <w:webHidden/>
+              </w:rPr>
+            </w:r>
+            <w:r>
+              <w:rPr>
+                <w:noProof/>
+                <w:webHidden/>
+              </w:rPr>
+              <w:fldChar w:fldCharType="separate"/>
+            </w:r>
+            <w:r>
+              <w:rPr>
+                <w:noProof/>
+                <w:webHidden/>
+              </w:rPr>
+              <w:t>10</w:t>
+            </w:r>
+            <w:r>
+              <w:rPr>
+                <w:noProof/>
+                <w:webHidden/>
+              </w:rPr>
+              <w:fldChar w:fldCharType="end"/>
+            </w:r>
+          </w:hyperlink>
+        </w:p>
+        <w:p>
+          <w:pPr>
+            <w:pStyle w:val="TOC3"/>
+            <w:tabs>
+              <w:tab w:val="left" w:pos="1320"/>
+              <w:tab w:val="right" w:leader="dot" w:pos="9350"/>
+            </w:tabs>
+            <w:rPr>
+              <w:rFonts w:asciiTheme="minorHAnsi" w:eastAsiaTheme="minorEastAsia" w:hAnsiTheme="minorHAnsi"/>
+              <w:noProof/>
+              <w:sz w:val="22"/>
+              <w:lang w:val="en-IN" w:eastAsia="en-IN"/>
+            </w:rPr>
+          </w:pPr>
+          <w:hyperlink w:anchor="_Toc150948996" w:history="1">
+            <w:r>
+              <w:rPr>
+                <w:rStyle w:val="Hyperlink"/>
+                <w:noProof/>
+                <w:lang w:val="en-IN" w:eastAsia="en-IN"/>
+              </w:rPr>
+              <w:t>3.2.10</w:t>
+            </w:r>
+            <w:r>
+              <w:rPr>
+                <w:rFonts w:asciiTheme="minorHAnsi" w:eastAsiaTheme="minorEastAsia" w:hAnsiTheme="minorHAnsi"/>
+                <w:noProof/>
+                <w:sz w:val="22"/>
+                <w:lang w:val="en-IN" w:eastAsia="en-IN"/>
+              </w:rPr>
+              <w:tab/>
+            </w:r>
+            <w:r>
+              <w:rPr>
+                <w:rStyle w:val="Hyperlink"/>
+                <w:noProof/>
+                <w:lang w:val="en-IN" w:eastAsia="en-IN"/>
+              </w:rPr>
+              <w:t>Bid Visibility:</w:t>
+            </w:r>
+            <w:r>
+              <w:rPr>
+                <w:noProof/>
+                <w:webHidden/>
+              </w:rPr>
+              <w:tab/>
+            </w:r>
+            <w:r>
+              <w:rPr>
+                <w:noProof/>
+                <w:webHidden/>
+              </w:rPr>
+              <w:fldChar w:fldCharType="begin"/>
+            </w:r>
+            <w:r>
+              <w:rPr>
+                <w:noProof/>
+                <w:webHidden/>
+              </w:rPr>
+              <w:instrText xml:space="preserve"> PAGEREF _Toc150948996 \h </w:instrText>
+            </w:r>
+            <w:r>
+              <w:rPr>
+                <w:noProof/>
+                <w:webHidden/>
+              </w:rPr>
+            </w:r>
+            <w:r>
+              <w:rPr>
+                <w:noProof/>
+                <w:webHidden/>
+              </w:rPr>
+              <w:fldChar w:fldCharType="separate"/>
+            </w:r>
+            <w:r>
+              <w:rPr>
+                <w:noProof/>
+                <w:webHidden/>
+              </w:rPr>
+              <w:t>10</w:t>
+            </w:r>
+            <w:r>
+              <w:rPr>
+                <w:noProof/>
+                <w:webHidden/>
+              </w:rPr>
+              <w:fldChar w:fldCharType="end"/>
+            </w:r>
+          </w:hyperlink>
+        </w:p>
+        <w:p>
+          <w:pPr>
+            <w:pStyle w:val="TOC3"/>
+            <w:tabs>
+              <w:tab w:val="left" w:pos="1320"/>
+              <w:tab w:val="right" w:leader="dot" w:pos="9350"/>
+            </w:tabs>
+            <w:rPr>
+              <w:rFonts w:asciiTheme="minorHAnsi" w:eastAsiaTheme="minorEastAsia" w:hAnsiTheme="minorHAnsi"/>
+              <w:noProof/>
+              <w:sz w:val="22"/>
+              <w:lang w:val="en-IN" w:eastAsia="en-IN"/>
+            </w:rPr>
+          </w:pPr>
+          <w:hyperlink w:anchor="_Toc150948997" w:history="1">
+            <w:r>
+              <w:rPr>
+                <w:rStyle w:val="Hyperlink"/>
+                <w:noProof/>
+                <w:lang w:val="en-IN" w:eastAsia="en-IN"/>
+              </w:rPr>
+              <w:t>3.2.11</w:t>
+            </w:r>
+            <w:r>
+              <w:rPr>
+                <w:rFonts w:asciiTheme="minorHAnsi" w:eastAsiaTheme="minorEastAsia" w:hAnsiTheme="minorHAnsi"/>
+                <w:noProof/>
+                <w:sz w:val="22"/>
+                <w:lang w:val="en-IN" w:eastAsia="en-IN"/>
+              </w:rPr>
+              <w:tab/>
+            </w:r>
+            <w:r>
+              <w:rPr>
+                <w:rStyle w:val="Hyperlink"/>
+                <w:noProof/>
+                <w:lang w:val="en-IN" w:eastAsia="en-IN"/>
+              </w:rPr>
+              <w:t>Bid Deadline Management:</w:t>
+            </w:r>
+            <w:r>
+              <w:rPr>
+                <w:noProof/>
+                <w:webHidden/>
+              </w:rPr>
+              <w:tab/>
+            </w:r>
+            <w:r>
+              <w:rPr>
+                <w:noProof/>
+                <w:webHidden/>
+              </w:rPr>
+              <w:fldChar w:fldCharType="begin"/>
+            </w:r>
+            <w:r>
+              <w:rPr>
+                <w:noProof/>
+                <w:webHidden/>
+              </w:rPr>
+              <w:instrText xml:space="preserve"> PAGEREF _Toc150948997 \h </w:instrText>
+            </w:r>
+            <w:r>
+              <w:rPr>
+                <w:noProof/>
+                <w:webHidden/>
+              </w:rPr>
+            </w:r>
+            <w:r>
+              <w:rPr>
+                <w:noProof/>
+                <w:webHidden/>
+              </w:rPr>
+              <w:fldChar w:fldCharType="separate"/>
+            </w:r>
+            <w:r>
+              <w:rPr>
+                <w:noProof/>
+                <w:webHidden/>
+              </w:rPr>
+              <w:t>10</w:t>
+            </w:r>
+            <w:r>
+              <w:rPr>
+                <w:noProof/>
+                <w:webHidden/>
+              </w:rPr>
+              <w:fldChar w:fldCharType="end"/>
+            </w:r>
+          </w:hyperlink>
+        </w:p>
+        <w:p>
+          <w:pPr>
+            <w:pStyle w:val="TOC3"/>
+            <w:tabs>
+              <w:tab w:val="left" w:pos="1320"/>
+              <w:tab w:val="right" w:leader="dot" w:pos="9350"/>
+            </w:tabs>
+            <w:rPr>
+              <w:rFonts w:asciiTheme="minorHAnsi" w:eastAsiaTheme="minorEastAsia" w:hAnsiTheme="minorHAnsi"/>
+              <w:noProof/>
+              <w:sz w:val="22"/>
+              <w:lang w:val="en-IN" w:eastAsia="en-IN"/>
+            </w:rPr>
+          </w:pPr>
+          <w:hyperlink w:anchor="_Toc150948998" w:history="1">
+            <w:r>
+              <w:rPr>
+                <w:rStyle w:val="Hyperlink"/>
+                <w:noProof/>
+                <w:lang w:val="en-IN" w:eastAsia="en-IN"/>
+              </w:rPr>
+              <w:t>3.2.12</w:t>
+            </w:r>
+            <w:r>
+              <w:rPr>
+                <w:rFonts w:asciiTheme="minorHAnsi" w:eastAsiaTheme="minorEastAsia" w:hAnsiTheme="minorHAnsi"/>
+                <w:noProof/>
+                <w:sz w:val="22"/>
+                <w:lang w:val="en-IN" w:eastAsia="en-IN"/>
+              </w:rPr>
+              <w:tab/>
+            </w:r>
+            <w:r>
+              <w:rPr>
+                <w:rStyle w:val="Hyperlink"/>
+                <w:noProof/>
+                <w:lang w:val="en-IN" w:eastAsia="en-IN"/>
+              </w:rPr>
+              <w:t>Contact Admin Section</w:t>
+            </w:r>
+            <w:r>
+              <w:rPr>
+                <w:noProof/>
+                <w:webHidden/>
+              </w:rPr>
+              <w:tab/>
+            </w:r>
+            <w:r>
+              <w:rPr>
+                <w:noProof/>
+                <w:webHidden/>
+              </w:rPr>
+              <w:fldChar w:fldCharType="begin"/>
+            </w:r>
+            <w:r>
+              <w:rPr>
+                <w:noProof/>
+                <w:webHidden/>
+              </w:rPr>
+              <w:instrText xml:space="preserve"> PAGEREF _Toc150948998 \h </w:instrText>
+            </w:r>
+            <w:r>
+              <w:rPr>
+                <w:noProof/>
+                <w:webHidden/>
+              </w:rPr>
+            </w:r>
+            <w:r>
+              <w:rPr>
+                <w:noProof/>
+                <w:webHidden/>
+              </w:rPr>
+              <w:fldChar w:fldCharType="separate"/>
+            </w:r>
+            <w:r>
+              <w:rPr>
+                <w:noProof/>
+                <w:webHidden/>
+              </w:rPr>
+              <w:t>10</w:t>
+            </w:r>
+            <w:r>
+              <w:rPr>
+                <w:noProof/>
+                <w:webHidden/>
+              </w:rPr>
+              <w:fldChar w:fldCharType="end"/>
+            </w:r>
+          </w:hyperlink>
+        </w:p>
+        <w:p>
+          <w:pPr>
+            <w:pStyle w:val="TOC3"/>
+            <w:tabs>
+              <w:tab w:val="left" w:pos="1320"/>
+              <w:tab w:val="right" w:leader="dot" w:pos="9350"/>
+            </w:tabs>
+            <w:rPr>
+              <w:rFonts w:asciiTheme="minorHAnsi" w:eastAsiaTheme="minorEastAsia" w:hAnsiTheme="minorHAnsi"/>
+              <w:noProof/>
+              <w:sz w:val="22"/>
+              <w:lang w:val="en-IN" w:eastAsia="en-IN"/>
+            </w:rPr>
+          </w:pPr>
+          <w:hyperlink w:anchor="_Toc150948999" w:history="1">
+            <w:r>
+              <w:rPr>
+                <w:rStyle w:val="Hyperlink"/>
+                <w:noProof/>
+                <w:lang w:val="en-IN" w:eastAsia="en-IN"/>
+              </w:rPr>
+              <w:t>3.2.13</w:t>
+            </w:r>
+            <w:r>
+              <w:rPr>
+                <w:rFonts w:asciiTheme="minorHAnsi" w:eastAsiaTheme="minorEastAsia" w:hAnsiTheme="minorHAnsi"/>
+                <w:noProof/>
+                <w:sz w:val="22"/>
+                <w:lang w:val="en-IN" w:eastAsia="en-IN"/>
+              </w:rPr>
+              <w:tab/>
+            </w:r>
+            <w:r>
+              <w:rPr>
+                <w:rStyle w:val="Hyperlink"/>
+                <w:noProof/>
+                <w:lang w:val="en-IN" w:eastAsia="en-IN"/>
+              </w:rPr>
+              <w:t>Bid Revision:</w:t>
+            </w:r>
+            <w:r>
+              <w:rPr>
+                <w:noProof/>
+                <w:webHidden/>
+              </w:rPr>
+              <w:tab/>
+            </w:r>
+            <w:r>
+              <w:rPr>
+                <w:noProof/>
+                <w:webHidden/>
+              </w:rPr>
+              <w:fldChar w:fldCharType="begin"/>
+            </w:r>
+            <w:r>
+              <w:rPr>
+                <w:noProof/>
+                <w:webHidden/>
+              </w:rPr>
+              <w:instrText xml:space="preserve"> PAGEREF _Toc150948999 \h </w:instrText>
+            </w:r>
+            <w:r>
+              <w:rPr>
+                <w:noProof/>
+                <w:webHidden/>
+              </w:rPr>
+            </w:r>
+            <w:r>
+              <w:rPr>
+                <w:noProof/>
+                <w:webHidden/>
+              </w:rPr>
+              <w:fldChar w:fldCharType="separate"/>
+            </w:r>
+            <w:r>
+              <w:rPr>
+                <w:noProof/>
+                <w:webHidden/>
+              </w:rPr>
+              <w:t>10</w:t>
+            </w:r>
+            <w:r>
+              <w:rPr>
+                <w:noProof/>
+                <w:webHidden/>
+              </w:rPr>
+              <w:fldChar w:fldCharType="end"/>
+            </w:r>
+          </w:hyperlink>
+        </w:p>
+        <w:p>
+          <w:pPr>
+            <w:pStyle w:val="TOC3"/>
+            <w:tabs>
+              <w:tab w:val="left" w:pos="1320"/>
+              <w:tab w:val="right" w:leader="dot" w:pos="9350"/>
+            </w:tabs>
+            <w:rPr>
+              <w:rFonts w:asciiTheme="minorHAnsi" w:eastAsiaTheme="minorEastAsia" w:hAnsiTheme="minorHAnsi"/>
+              <w:noProof/>
+              <w:sz w:val="22"/>
+              <w:lang w:val="en-IN" w:eastAsia="en-IN"/>
+            </w:rPr>
+          </w:pPr>
+          <w:hyperlink w:anchor="_Toc150949000" w:history="1">
+            <w:r>
+              <w:rPr>
+                <w:rStyle w:val="Hyperlink"/>
+                <w:noProof/>
+                <w:lang w:val="en-IN" w:eastAsia="en-IN"/>
+              </w:rPr>
+              <w:t>3.2.14</w:t>
+            </w:r>
+            <w:r>
+              <w:rPr>
+                <w:rFonts w:asciiTheme="minorHAnsi" w:eastAsiaTheme="minorEastAsia" w:hAnsiTheme="minorHAnsi"/>
+                <w:noProof/>
+                <w:sz w:val="22"/>
+                <w:lang w:val="en-IN" w:eastAsia="en-IN"/>
+              </w:rPr>
+              <w:tab/>
+            </w:r>
+            <w:r>
+              <w:rPr>
+                <w:rStyle w:val="Hyperlink"/>
+                <w:noProof/>
+                <w:lang w:val="en-IN" w:eastAsia="en-IN"/>
+              </w:rPr>
+              <w:t>Bid Confirmation and Receipt:</w:t>
+            </w:r>
+            <w:r>
+              <w:rPr>
+                <w:noProof/>
+                <w:webHidden/>
+              </w:rPr>
+              <w:tab/>
+            </w:r>
+            <w:r>
+              <w:rPr>
+                <w:noProof/>
+                <w:webHidden/>
+              </w:rPr>
+              <w:fldChar w:fldCharType="begin"/>
+            </w:r>
+            <w:r>
+              <w:rPr>
+                <w:noProof/>
+                <w:webHidden/>
+              </w:rPr>
+              <w:instrText xml:space="preserve"> PAGEREF _Toc150949000 \h </w:instrText>
+            </w:r>
+            <w:r>
+              <w:rPr>
+                <w:noProof/>
+                <w:webHidden/>
+              </w:rPr>
+            </w:r>
+            <w:r>
+              <w:rPr>
+                <w:noProof/>
+                <w:webHidden/>
+              </w:rPr>
+              <w:fldChar w:fldCharType="separate"/>
+            </w:r>
+            <w:r>
+              <w:rPr>
+                <w:noProof/>
+                <w:webHidden/>
+              </w:rPr>
+              <w:t>10</w:t>
             </w:r>
             <w:r>
               <w:rPr>
@@ -2300,13 +2948,11 @@
             <w:rPr>
               <w:rFonts w:asciiTheme="minorHAnsi" w:eastAsiaTheme="minorEastAsia" w:hAnsiTheme="minorHAnsi"/>
               <w:noProof/>
-              <w:kern w:val="2"/>
               <w:sz w:val="22"/>
               <w:lang w:val="en-IN" w:eastAsia="en-IN"/>
-              <w14:ligatures w14:val="standardContextual"/>
             </w:rPr>
           </w:pPr>
-          <w:hyperlink w:anchor="_Toc141471166" w:history="1">
+          <w:hyperlink w:anchor="_Toc150949001" w:history="1">
             <w:r>
               <w:rPr>
                 <w:rStyle w:val="Hyperlink"/>
@@ -2318,10 +2964,8 @@
               <w:rPr>
                 <w:rFonts w:asciiTheme="minorHAnsi" w:eastAsiaTheme="minorEastAsia" w:hAnsiTheme="minorHAnsi"/>
                 <w:noProof/>
-                <w:kern w:val="2"/>
                 <w:sz w:val="22"/>
                 <w:lang w:val="en-IN" w:eastAsia="en-IN"/>
-                <w14:ligatures w14:val="standardContextual"/>
               </w:rPr>
               <w:tab/>
             </w:r>
@@ -2351,7 +2995,7 @@
                 <w:noProof/>
                 <w:webHidden/>
               </w:rPr>
-              <w:instrText xml:space="preserve"> PAGEREF _Toc141471166 \h </w:instrText>
+              <w:instrText xml:space="preserve"> PAGEREF _Toc150949001 \h </w:instrText>
             </w:r>
             <w:r>
               <w:rPr>
@@ -2392,17 +3036,16 @@
             <w:rPr>
               <w:rFonts w:asciiTheme="minorHAnsi" w:eastAsiaTheme="minorEastAsia" w:hAnsiTheme="minorHAnsi"/>
               <w:noProof/>
-              <w:kern w:val="2"/>
               <w:sz w:val="22"/>
               <w:lang w:val="en-IN" w:eastAsia="en-IN"/>
-              <w14:ligatures w14:val="standardContextual"/>
             </w:rPr>
           </w:pPr>
-          <w:hyperlink w:anchor="_Toc141471167" w:history="1">
+          <w:hyperlink w:anchor="_Toc150949002" w:history="1">
             <w:r>
               <w:rPr>
                 <w:rStyle w:val="Hyperlink"/>
                 <w:noProof/>
+                <w:lang w:val="en-IN" w:eastAsia="en-IN"/>
               </w:rPr>
               <w:t>3.3.1</w:t>
             </w:r>
@@ -2410,10 +3053,8 @@
               <w:rPr>
                 <w:rFonts w:asciiTheme="minorHAnsi" w:eastAsiaTheme="minorEastAsia" w:hAnsiTheme="minorHAnsi"/>
                 <w:noProof/>
-                <w:kern w:val="2"/>
                 <w:sz w:val="22"/>
                 <w:lang w:val="en-IN" w:eastAsia="en-IN"/>
-                <w14:ligatures w14:val="standardContextual"/>
               </w:rPr>
               <w:tab/>
             </w:r>
@@ -2421,8 +3062,9 @@
               <w:rPr>
                 <w:rStyle w:val="Hyperlink"/>
                 <w:noProof/>
-              </w:rPr>
-              <w:t>Correctness Requirement</w:t>
+                <w:lang w:val="en-IN" w:eastAsia="en-IN"/>
+              </w:rPr>
+              <w:t>Correctness:</w:t>
             </w:r>
             <w:r>
               <w:rPr>
@@ -2443,7 +3085,13 @@
                 <w:noProof/>
                 <w:webHidden/>
               </w:rPr>
-              <w:instrText xml:space="preserve"> PAGEREF _Toc141471167 \h </w:instrText>
+              <w:instrText xml:space="preserve"> PAGEREF _Toc150949002 \h </w:instrText>
+            </w:r>
+            <w:r>
+              <w:rPr>
+                <w:noProof/>
+                <w:webHidden/>
+              </w:rPr>
             </w:r>
             <w:r>
               <w:rPr>
@@ -2454,12 +3102,10 @@
             </w:r>
             <w:r>
               <w:rPr>
-                <w:b/>
-                <w:bCs/>
-                <w:noProof/>
-                <w:webHidden/>
-              </w:rPr>
-              <w:t>Error! Bookmark not defined.</w:t>
+                <w:noProof/>
+                <w:webHidden/>
+              </w:rPr>
+              <w:t>10</w:t>
             </w:r>
             <w:r>
               <w:rPr>
@@ -2480,17 +3126,16 @@
             <w:rPr>
               <w:rFonts w:asciiTheme="minorHAnsi" w:eastAsiaTheme="minorEastAsia" w:hAnsiTheme="minorHAnsi"/>
               <w:noProof/>
-              <w:kern w:val="2"/>
               <w:sz w:val="22"/>
               <w:lang w:val="en-IN" w:eastAsia="en-IN"/>
-              <w14:ligatures w14:val="standardContextual"/>
             </w:rPr>
           </w:pPr>
-          <w:hyperlink w:anchor="_Toc141471168" w:history="1">
+          <w:hyperlink w:anchor="_Toc150949003" w:history="1">
             <w:r>
               <w:rPr>
                 <w:rStyle w:val="Hyperlink"/>
                 <w:noProof/>
+                <w:lang w:val="en-IN" w:eastAsia="en-IN"/>
               </w:rPr>
               <w:t>3.3.2</w:t>
             </w:r>
@@ -2498,10 +3143,8 @@
               <w:rPr>
                 <w:rFonts w:asciiTheme="minorHAnsi" w:eastAsiaTheme="minorEastAsia" w:hAnsiTheme="minorHAnsi"/>
                 <w:noProof/>
-                <w:kern w:val="2"/>
                 <w:sz w:val="22"/>
                 <w:lang w:val="en-IN" w:eastAsia="en-IN"/>
-                <w14:ligatures w14:val="standardContextual"/>
               </w:rPr>
               <w:tab/>
             </w:r>
@@ -2509,8 +3152,9 @@
               <w:rPr>
                 <w:rStyle w:val="Hyperlink"/>
                 <w:noProof/>
-              </w:rPr>
-              <w:t>Portability requirement</w:t>
+                <w:lang w:val="en-IN" w:eastAsia="en-IN"/>
+              </w:rPr>
+              <w:t>Portability:</w:t>
             </w:r>
             <w:r>
               <w:rPr>
@@ -2531,7 +3175,13 @@
                 <w:noProof/>
                 <w:webHidden/>
               </w:rPr>
-              <w:instrText xml:space="preserve"> PAGEREF _Toc141471168 \h </w:instrText>
+              <w:instrText xml:space="preserve"> PAGEREF _Toc150949003 \h </w:instrText>
+            </w:r>
+            <w:r>
+              <w:rPr>
+                <w:noProof/>
+                <w:webHidden/>
+              </w:rPr>
             </w:r>
             <w:r>
               <w:rPr>
@@ -2542,12 +3192,10 @@
             </w:r>
             <w:r>
               <w:rPr>
-                <w:b/>
-                <w:bCs/>
-                <w:noProof/>
-                <w:webHidden/>
-              </w:rPr>
-              <w:t>Error! Bookmark not defined.</w:t>
+                <w:noProof/>
+                <w:webHidden/>
+              </w:rPr>
+              <w:t>11</w:t>
             </w:r>
             <w:r>
               <w:rPr>
@@ -2568,17 +3216,16 @@
             <w:rPr>
               <w:rFonts w:asciiTheme="minorHAnsi" w:eastAsiaTheme="minorEastAsia" w:hAnsiTheme="minorHAnsi"/>
               <w:noProof/>
-              <w:kern w:val="2"/>
               <w:sz w:val="22"/>
               <w:lang w:val="en-IN" w:eastAsia="en-IN"/>
-              <w14:ligatures w14:val="standardContextual"/>
             </w:rPr>
           </w:pPr>
-          <w:hyperlink w:anchor="_Toc141471169" w:history="1">
+          <w:hyperlink w:anchor="_Toc150949004" w:history="1">
             <w:r>
               <w:rPr>
                 <w:rStyle w:val="Hyperlink"/>
                 <w:noProof/>
+                <w:lang w:val="en-IN" w:eastAsia="en-IN"/>
               </w:rPr>
               <w:t>3.3.3</w:t>
             </w:r>
@@ -2586,10 +3233,8 @@
               <w:rPr>
                 <w:rFonts w:asciiTheme="minorHAnsi" w:eastAsiaTheme="minorEastAsia" w:hAnsiTheme="minorHAnsi"/>
                 <w:noProof/>
-                <w:kern w:val="2"/>
                 <w:sz w:val="22"/>
                 <w:lang w:val="en-IN" w:eastAsia="en-IN"/>
-                <w14:ligatures w14:val="standardContextual"/>
               </w:rPr>
               <w:tab/>
             </w:r>
@@ -2597,8 +3242,9 @@
               <w:rPr>
                 <w:rStyle w:val="Hyperlink"/>
                 <w:noProof/>
-              </w:rPr>
-              <w:t>Efficiency Requirement</w:t>
+                <w:lang w:val="en-IN" w:eastAsia="en-IN"/>
+              </w:rPr>
+              <w:t>Efficiency:</w:t>
             </w:r>
             <w:r>
               <w:rPr>
@@ -2619,7 +3265,13 @@
                 <w:noProof/>
                 <w:webHidden/>
               </w:rPr>
-              <w:instrText xml:space="preserve"> PAGEREF _Toc141471169 \h </w:instrText>
+              <w:instrText xml:space="preserve"> PAGEREF _Toc150949004 \h </w:instrText>
+            </w:r>
+            <w:r>
+              <w:rPr>
+                <w:noProof/>
+                <w:webHidden/>
+              </w:rPr>
             </w:r>
             <w:r>
               <w:rPr>
@@ -2630,12 +3282,10 @@
             </w:r>
             <w:r>
               <w:rPr>
-                <w:b/>
-                <w:bCs/>
-                <w:noProof/>
-                <w:webHidden/>
-              </w:rPr>
-              <w:t>Error! Bookmark not defined.</w:t>
+                <w:noProof/>
+                <w:webHidden/>
+              </w:rPr>
+              <w:t>11</w:t>
             </w:r>
             <w:r>
               <w:rPr>
@@ -2656,17 +3306,16 @@
             <w:rPr>
               <w:rFonts w:asciiTheme="minorHAnsi" w:eastAsiaTheme="minorEastAsia" w:hAnsiTheme="minorHAnsi"/>
               <w:noProof/>
-              <w:kern w:val="2"/>
               <w:sz w:val="22"/>
               <w:lang w:val="en-IN" w:eastAsia="en-IN"/>
-              <w14:ligatures w14:val="standardContextual"/>
             </w:rPr>
           </w:pPr>
-          <w:hyperlink w:anchor="_Toc141471170" w:history="1">
+          <w:hyperlink w:anchor="_Toc150949005" w:history="1">
             <w:r>
               <w:rPr>
                 <w:rStyle w:val="Hyperlink"/>
                 <w:noProof/>
+                <w:lang w:val="en-IN" w:eastAsia="en-IN"/>
               </w:rPr>
               <w:t>3.3.4</w:t>
             </w:r>
@@ -2674,10 +3323,8 @@
               <w:rPr>
                 <w:rFonts w:asciiTheme="minorHAnsi" w:eastAsiaTheme="minorEastAsia" w:hAnsiTheme="minorHAnsi"/>
                 <w:noProof/>
-                <w:kern w:val="2"/>
                 <w:sz w:val="22"/>
                 <w:lang w:val="en-IN" w:eastAsia="en-IN"/>
-                <w14:ligatures w14:val="standardContextual"/>
               </w:rPr>
               <w:tab/>
             </w:r>
@@ -2685,8 +3332,9 @@
               <w:rPr>
                 <w:rStyle w:val="Hyperlink"/>
                 <w:noProof/>
-              </w:rPr>
-              <w:t>Usability Requirement</w:t>
+                <w:lang w:val="en-IN" w:eastAsia="en-IN"/>
+              </w:rPr>
+              <w:t>Maintainability:</w:t>
             </w:r>
             <w:r>
               <w:rPr>
@@ -2707,7 +3355,13 @@
                 <w:noProof/>
                 <w:webHidden/>
               </w:rPr>
-              <w:instrText xml:space="preserve"> PAGEREF _Toc141471170 \h </w:instrText>
+              <w:instrText xml:space="preserve"> PAGEREF _Toc150949005 \h </w:instrText>
+            </w:r>
+            <w:r>
+              <w:rPr>
+                <w:noProof/>
+                <w:webHidden/>
+              </w:rPr>
             </w:r>
             <w:r>
               <w:rPr>
@@ -2718,12 +3372,10 @@
             </w:r>
             <w:r>
               <w:rPr>
-                <w:b/>
-                <w:bCs/>
-                <w:noProof/>
-                <w:webHidden/>
-              </w:rPr>
-              <w:t>Error! Bookmark not defined.</w:t>
+                <w:noProof/>
+                <w:webHidden/>
+              </w:rPr>
+              <w:t>11</w:t>
             </w:r>
             <w:r>
               <w:rPr>
@@ -2744,17 +3396,16 @@
             <w:rPr>
               <w:rFonts w:asciiTheme="minorHAnsi" w:eastAsiaTheme="minorEastAsia" w:hAnsiTheme="minorHAnsi"/>
               <w:noProof/>
-              <w:kern w:val="2"/>
               <w:sz w:val="22"/>
               <w:lang w:val="en-IN" w:eastAsia="en-IN"/>
-              <w14:ligatures w14:val="standardContextual"/>
             </w:rPr>
           </w:pPr>
-          <w:hyperlink w:anchor="_Toc141471171" w:history="1">
+          <w:hyperlink w:anchor="_Toc150949006" w:history="1">
             <w:r>
               <w:rPr>
                 <w:rStyle w:val="Hyperlink"/>
                 <w:noProof/>
+                <w:lang w:val="en-IN" w:eastAsia="en-IN"/>
               </w:rPr>
               <w:t>3.3.5</w:t>
             </w:r>
@@ -2762,10 +3413,8 @@
               <w:rPr>
                 <w:rFonts w:asciiTheme="minorHAnsi" w:eastAsiaTheme="minorEastAsia" w:hAnsiTheme="minorHAnsi"/>
                 <w:noProof/>
-                <w:kern w:val="2"/>
                 <w:sz w:val="22"/>
                 <w:lang w:val="en-IN" w:eastAsia="en-IN"/>
-                <w14:ligatures w14:val="standardContextual"/>
               </w:rPr>
               <w:tab/>
             </w:r>
@@ -2773,8 +3422,9 @@
               <w:rPr>
                 <w:rStyle w:val="Hyperlink"/>
                 <w:noProof/>
-              </w:rPr>
-              <w:t>Reusability Requirement</w:t>
+                <w:lang w:val="en-IN" w:eastAsia="en-IN"/>
+              </w:rPr>
+              <w:t>Usability:</w:t>
             </w:r>
             <w:r>
               <w:rPr>
@@ -2795,7 +3445,13 @@
                 <w:noProof/>
                 <w:webHidden/>
               </w:rPr>
-              <w:instrText xml:space="preserve"> PAGEREF _Toc141471171 \h </w:instrText>
+              <w:instrText xml:space="preserve"> PAGEREF _Toc150949006 \h </w:instrText>
+            </w:r>
+            <w:r>
+              <w:rPr>
+                <w:noProof/>
+                <w:webHidden/>
+              </w:rPr>
             </w:r>
             <w:r>
               <w:rPr>
@@ -2806,100 +3462,10 @@
             </w:r>
             <w:r>
               <w:rPr>
-                <w:b/>
-                <w:bCs/>
-                <w:noProof/>
-                <w:webHidden/>
-              </w:rPr>
-              <w:t>Error! Bookmark not defined.</w:t>
-            </w:r>
-            <w:r>
-              <w:rPr>
-                <w:noProof/>
-                <w:webHidden/>
-              </w:rPr>
-              <w:fldChar w:fldCharType="end"/>
-            </w:r>
-          </w:hyperlink>
-        </w:p>
-        <w:p>
-          <w:pPr>
-            <w:pStyle w:val="TOC3"/>
-            <w:tabs>
-              <w:tab w:val="left" w:pos="1320"/>
-              <w:tab w:val="right" w:leader="dot" w:pos="9350"/>
-            </w:tabs>
-            <w:rPr>
-              <w:rFonts w:asciiTheme="minorHAnsi" w:eastAsiaTheme="minorEastAsia" w:hAnsiTheme="minorHAnsi"/>
-              <w:noProof/>
-              <w:kern w:val="2"/>
-              <w:sz w:val="22"/>
-              <w:lang w:val="en-IN" w:eastAsia="en-IN"/>
-              <w14:ligatures w14:val="standardContextual"/>
-            </w:rPr>
-          </w:pPr>
-          <w:hyperlink w:anchor="_Toc141471172" w:history="1">
-            <w:r>
-              <w:rPr>
-                <w:rStyle w:val="Hyperlink"/>
-                <w:noProof/>
-              </w:rPr>
-              <w:t>3.3.6</w:t>
-            </w:r>
-            <w:r>
-              <w:rPr>
-                <w:rFonts w:asciiTheme="minorHAnsi" w:eastAsiaTheme="minorEastAsia" w:hAnsiTheme="minorHAnsi"/>
-                <w:noProof/>
-                <w:kern w:val="2"/>
-                <w:sz w:val="22"/>
-                <w:lang w:val="en-IN" w:eastAsia="en-IN"/>
-                <w14:ligatures w14:val="standardContextual"/>
-              </w:rPr>
-              <w:tab/>
-            </w:r>
-            <w:r>
-              <w:rPr>
-                <w:rStyle w:val="Hyperlink"/>
-                <w:noProof/>
-              </w:rPr>
-              <w:t>Maintainability Requirement</w:t>
-            </w:r>
-            <w:r>
-              <w:rPr>
-                <w:noProof/>
-                <w:webHidden/>
-              </w:rPr>
-              <w:tab/>
-            </w:r>
-            <w:r>
-              <w:rPr>
-                <w:noProof/>
-                <w:webHidden/>
-              </w:rPr>
-              <w:fldChar w:fldCharType="begin"/>
-            </w:r>
-            <w:r>
-              <w:rPr>
-                <w:noProof/>
-                <w:webHidden/>
-              </w:rPr>
-              <w:instrText xml:space="preserve"> PAGEREF _Toc141471172 \h </w:instrText>
-            </w:r>
-            <w:r>
-              <w:rPr>
-                <w:noProof/>
-                <w:webHidden/>
-              </w:rPr>
-              <w:fldChar w:fldCharType="separate"/>
-            </w:r>
-            <w:r>
-              <w:rPr>
-                <w:b/>
-                <w:bCs/>
-                <w:noProof/>
-                <w:webHidden/>
-              </w:rPr>
-              <w:t>Error! Bookmark not defined.</w:t>
+                <w:noProof/>
+                <w:webHidden/>
+              </w:rPr>
+              <w:t>11</w:t>
             </w:r>
             <w:r>
               <w:rPr>
@@ -2920,13 +3486,11 @@
             <w:rPr>
               <w:rFonts w:asciiTheme="minorHAnsi" w:eastAsiaTheme="minorEastAsia" w:hAnsiTheme="minorHAnsi"/>
               <w:noProof/>
-              <w:kern w:val="2"/>
               <w:sz w:val="22"/>
               <w:lang w:val="en-IN" w:eastAsia="en-IN"/>
-              <w14:ligatures w14:val="standardContextual"/>
             </w:rPr>
           </w:pPr>
-          <w:hyperlink w:anchor="_Toc141471173" w:history="1">
+          <w:hyperlink w:anchor="_Toc150949007" w:history="1">
             <w:r>
               <w:rPr>
                 <w:rStyle w:val="Hyperlink"/>
@@ -2938,10 +3502,8 @@
               <w:rPr>
                 <w:rFonts w:asciiTheme="minorHAnsi" w:eastAsiaTheme="minorEastAsia" w:hAnsiTheme="minorHAnsi"/>
                 <w:noProof/>
-                <w:kern w:val="2"/>
                 <w:sz w:val="22"/>
                 <w:lang w:val="en-IN" w:eastAsia="en-IN"/>
-                <w14:ligatures w14:val="standardContextual"/>
               </w:rPr>
               <w:tab/>
             </w:r>
@@ -2971,7 +3533,7 @@
                 <w:noProof/>
                 <w:webHidden/>
               </w:rPr>
-              <w:instrText xml:space="preserve"> PAGEREF _Toc141471173 \h </w:instrText>
+              <w:instrText xml:space="preserve"> PAGEREF _Toc150949007 \h </w:instrText>
             </w:r>
             <w:r>
               <w:rPr>
@@ -2991,7 +3553,7 @@
                 <w:noProof/>
                 <w:webHidden/>
               </w:rPr>
-              <w:t>10</w:t>
+              <w:t>11</w:t>
             </w:r>
             <w:r>
               <w:rPr>
@@ -3012,13 +3574,11 @@
             <w:rPr>
               <w:rFonts w:asciiTheme="minorHAnsi" w:eastAsiaTheme="minorEastAsia" w:hAnsiTheme="minorHAnsi"/>
               <w:noProof/>
-              <w:kern w:val="2"/>
               <w:sz w:val="22"/>
               <w:lang w:val="en-IN" w:eastAsia="en-IN"/>
-              <w14:ligatures w14:val="standardContextual"/>
             </w:rPr>
           </w:pPr>
-          <w:hyperlink w:anchor="_Toc141471174" w:history="1">
+          <w:hyperlink w:anchor="_Toc150949008" w:history="1">
             <w:r>
               <w:rPr>
                 <w:rStyle w:val="Hyperlink"/>
@@ -3030,10 +3590,8 @@
               <w:rPr>
                 <w:rFonts w:asciiTheme="minorHAnsi" w:eastAsiaTheme="minorEastAsia" w:hAnsiTheme="minorHAnsi"/>
                 <w:noProof/>
-                <w:kern w:val="2"/>
                 <w:sz w:val="22"/>
                 <w:lang w:val="en-IN" w:eastAsia="en-IN"/>
-                <w14:ligatures w14:val="standardContextual"/>
               </w:rPr>
               <w:tab/>
             </w:r>
@@ -3063,7 +3621,7 @@
                 <w:noProof/>
                 <w:webHidden/>
               </w:rPr>
-              <w:instrText xml:space="preserve"> PAGEREF _Toc141471174 \h </w:instrText>
+              <w:instrText xml:space="preserve"> PAGEREF _Toc150949008 \h </w:instrText>
             </w:r>
             <w:r>
               <w:rPr>
@@ -3104,13 +3662,11 @@
             <w:rPr>
               <w:rFonts w:asciiTheme="minorHAnsi" w:eastAsiaTheme="minorEastAsia" w:hAnsiTheme="minorHAnsi"/>
               <w:noProof/>
-              <w:kern w:val="2"/>
               <w:sz w:val="22"/>
               <w:lang w:val="en-IN" w:eastAsia="en-IN"/>
-              <w14:ligatures w14:val="standardContextual"/>
             </w:rPr>
           </w:pPr>
-          <w:hyperlink w:anchor="_Toc141471175" w:history="1">
+          <w:hyperlink w:anchor="_Toc150949009" w:history="1">
             <w:r>
               <w:rPr>
                 <w:rStyle w:val="Hyperlink"/>
@@ -3122,10 +3678,8 @@
               <w:rPr>
                 <w:rFonts w:asciiTheme="minorHAnsi" w:eastAsiaTheme="minorEastAsia" w:hAnsiTheme="minorHAnsi"/>
                 <w:noProof/>
-                <w:kern w:val="2"/>
                 <w:sz w:val="22"/>
                 <w:lang w:val="en-IN" w:eastAsia="en-IN"/>
-                <w14:ligatures w14:val="standardContextual"/>
               </w:rPr>
               <w:tab/>
             </w:r>
@@ -3155,7 +3709,7 @@
                 <w:noProof/>
                 <w:webHidden/>
               </w:rPr>
-              <w:instrText xml:space="preserve"> PAGEREF _Toc141471175 \h </w:instrText>
+              <w:instrText xml:space="preserve"> PAGEREF _Toc150949009 \h </w:instrText>
             </w:r>
             <w:r>
               <w:rPr>
@@ -3196,13 +3750,11 @@
             <w:rPr>
               <w:rFonts w:asciiTheme="minorHAnsi" w:eastAsiaTheme="minorEastAsia" w:hAnsiTheme="minorHAnsi"/>
               <w:noProof/>
-              <w:kern w:val="2"/>
               <w:sz w:val="22"/>
               <w:lang w:val="en-IN" w:eastAsia="en-IN"/>
-              <w14:ligatures w14:val="standardContextual"/>
             </w:rPr>
           </w:pPr>
-          <w:hyperlink w:anchor="_Toc141471176" w:history="1">
+          <w:hyperlink w:anchor="_Toc150949010" w:history="1">
             <w:r>
               <w:rPr>
                 <w:rStyle w:val="Hyperlink"/>
@@ -3214,10 +3766,8 @@
               <w:rPr>
                 <w:rFonts w:asciiTheme="minorHAnsi" w:eastAsiaTheme="minorEastAsia" w:hAnsiTheme="minorHAnsi"/>
                 <w:noProof/>
-                <w:kern w:val="2"/>
                 <w:sz w:val="22"/>
                 <w:lang w:val="en-IN" w:eastAsia="en-IN"/>
-                <w14:ligatures w14:val="standardContextual"/>
               </w:rPr>
               <w:tab/>
             </w:r>
@@ -3247,7 +3797,7 @@
                 <w:noProof/>
                 <w:webHidden/>
               </w:rPr>
-              <w:instrText xml:space="preserve"> PAGEREF _Toc141471176 \h </w:instrText>
+              <w:instrText xml:space="preserve"> PAGEREF _Toc150949010 \h </w:instrText>
             </w:r>
             <w:r>
               <w:rPr>
@@ -3288,13 +3838,11 @@
             <w:rPr>
               <w:rFonts w:asciiTheme="minorHAnsi" w:eastAsiaTheme="minorEastAsia" w:hAnsiTheme="minorHAnsi"/>
               <w:noProof/>
-              <w:kern w:val="2"/>
               <w:sz w:val="22"/>
               <w:lang w:val="en-IN" w:eastAsia="en-IN"/>
-              <w14:ligatures w14:val="standardContextual"/>
             </w:rPr>
           </w:pPr>
-          <w:hyperlink w:anchor="_Toc141471177" w:history="1">
+          <w:hyperlink w:anchor="_Toc150949011" w:history="1">
             <w:r>
               <w:rPr>
                 <w:rStyle w:val="Hyperlink"/>
@@ -3306,10 +3854,8 @@
               <w:rPr>
                 <w:rFonts w:asciiTheme="minorHAnsi" w:eastAsiaTheme="minorEastAsia" w:hAnsiTheme="minorHAnsi"/>
                 <w:noProof/>
-                <w:kern w:val="2"/>
                 <w:sz w:val="22"/>
                 <w:lang w:val="en-IN" w:eastAsia="en-IN"/>
-                <w14:ligatures w14:val="standardContextual"/>
               </w:rPr>
               <w:tab/>
             </w:r>
@@ -3339,7 +3885,7 @@
                 <w:noProof/>
                 <w:webHidden/>
               </w:rPr>
-              <w:instrText xml:space="preserve"> PAGEREF _Toc141471177 \h </w:instrText>
+              <w:instrText xml:space="preserve"> PAGEREF _Toc150949011 \h </w:instrText>
             </w:r>
             <w:r>
               <w:rPr>
@@ -3380,13 +3926,11 @@
             <w:rPr>
               <w:rFonts w:asciiTheme="minorHAnsi" w:eastAsiaTheme="minorEastAsia" w:hAnsiTheme="minorHAnsi"/>
               <w:noProof/>
-              <w:kern w:val="2"/>
               <w:sz w:val="22"/>
               <w:lang w:val="en-IN" w:eastAsia="en-IN"/>
-              <w14:ligatures w14:val="standardContextual"/>
             </w:rPr>
           </w:pPr>
-          <w:hyperlink w:anchor="_Toc141471178" w:history="1">
+          <w:hyperlink w:anchor="_Toc150949012" w:history="1">
             <w:r>
               <w:rPr>
                 <w:rStyle w:val="Hyperlink"/>
@@ -3398,10 +3942,8 @@
               <w:rPr>
                 <w:rFonts w:asciiTheme="minorHAnsi" w:eastAsiaTheme="minorEastAsia" w:hAnsiTheme="minorHAnsi"/>
                 <w:noProof/>
-                <w:kern w:val="2"/>
                 <w:sz w:val="22"/>
                 <w:lang w:val="en-IN" w:eastAsia="en-IN"/>
-                <w14:ligatures w14:val="standardContextual"/>
               </w:rPr>
               <w:tab/>
             </w:r>
@@ -3431,7 +3973,7 @@
                 <w:noProof/>
                 <w:webHidden/>
               </w:rPr>
-              <w:instrText xml:space="preserve"> PAGEREF _Toc141471178 \h </w:instrText>
+              <w:instrText xml:space="preserve"> PAGEREF _Toc150949012 \h </w:instrText>
             </w:r>
             <w:r>
               <w:rPr>
@@ -3472,13 +4014,11 @@
             <w:rPr>
               <w:rFonts w:asciiTheme="minorHAnsi" w:eastAsiaTheme="minorEastAsia" w:hAnsiTheme="minorHAnsi"/>
               <w:noProof/>
-              <w:kern w:val="2"/>
               <w:sz w:val="22"/>
               <w:lang w:val="en-IN" w:eastAsia="en-IN"/>
-              <w14:ligatures w14:val="standardContextual"/>
             </w:rPr>
           </w:pPr>
-          <w:hyperlink w:anchor="_Toc141471179" w:history="1">
+          <w:hyperlink w:anchor="_Toc150949013" w:history="1">
             <w:r>
               <w:rPr>
                 <w:rStyle w:val="Hyperlink"/>
@@ -3490,10 +4030,8 @@
               <w:rPr>
                 <w:rFonts w:asciiTheme="minorHAnsi" w:eastAsiaTheme="minorEastAsia" w:hAnsiTheme="minorHAnsi"/>
                 <w:noProof/>
-                <w:kern w:val="2"/>
                 <w:sz w:val="22"/>
                 <w:lang w:val="en-IN" w:eastAsia="en-IN"/>
-                <w14:ligatures w14:val="standardContextual"/>
               </w:rPr>
               <w:tab/>
             </w:r>
@@ -3523,7 +4061,7 @@
                 <w:noProof/>
                 <w:webHidden/>
               </w:rPr>
-              <w:instrText xml:space="preserve"> PAGEREF _Toc141471179 \h </w:instrText>
+              <w:instrText xml:space="preserve"> PAGEREF _Toc150949013 \h </w:instrText>
             </w:r>
             <w:r>
               <w:rPr>
@@ -3564,13 +4102,11 @@
             <w:rPr>
               <w:rFonts w:asciiTheme="minorHAnsi" w:eastAsiaTheme="minorEastAsia" w:hAnsiTheme="minorHAnsi"/>
               <w:noProof/>
-              <w:kern w:val="2"/>
               <w:sz w:val="22"/>
               <w:lang w:val="en-IN" w:eastAsia="en-IN"/>
-              <w14:ligatures w14:val="standardContextual"/>
             </w:rPr>
           </w:pPr>
-          <w:hyperlink w:anchor="_Toc141471180" w:history="1">
+          <w:hyperlink w:anchor="_Toc150949014" w:history="1">
             <w:r>
               <w:rPr>
                 <w:rStyle w:val="Hyperlink"/>
@@ -3582,10 +4118,8 @@
               <w:rPr>
                 <w:rFonts w:asciiTheme="minorHAnsi" w:eastAsiaTheme="minorEastAsia" w:hAnsiTheme="minorHAnsi"/>
                 <w:noProof/>
-                <w:kern w:val="2"/>
                 <w:sz w:val="22"/>
                 <w:lang w:val="en-IN" w:eastAsia="en-IN"/>
-                <w14:ligatures w14:val="standardContextual"/>
               </w:rPr>
               <w:tab/>
             </w:r>
@@ -3615,7 +4149,7 @@
                 <w:noProof/>
                 <w:webHidden/>
               </w:rPr>
-              <w:instrText xml:space="preserve"> PAGEREF _Toc141471180 \h </w:instrText>
+              <w:instrText xml:space="preserve"> PAGEREF _Toc150949014 \h </w:instrText>
             </w:r>
             <w:r>
               <w:rPr>
@@ -3713,7 +4247,7 @@
           <w:color w:val="000000" w:themeColor="text1"/>
         </w:rPr>
       </w:pPr>
-      <w:bookmarkStart w:id="0" w:name="_Toc141471144"/>
+      <w:bookmarkStart w:id="0" w:name="_Toc150948971"/>
       <w:r>
         <w:rPr>
           <w:color w:val="000000" w:themeColor="text1"/>
@@ -3730,7 +4264,7 @@
           <w:color w:val="000000" w:themeColor="text1"/>
         </w:rPr>
       </w:pPr>
-      <w:bookmarkStart w:id="1" w:name="_Toc141471145"/>
+      <w:bookmarkStart w:id="1" w:name="_Toc150948972"/>
       <w:r>
         <w:rPr>
           <w:color w:val="000000" w:themeColor="text1"/>
@@ -3750,7 +4284,6 @@
         <w:ind w:left="1712"/>
         <w:jc w:val="both"/>
       </w:pPr>
-      <w:bookmarkStart w:id="2" w:name="_Toc141471146"/>
       <w:r>
         <w:t>The Online Tender Management System (TMS) aims to streamline the complex process of managing tenders efficiently and transparently. By providing a centralized digital platform, it enables organizations to publish, manage, and track tender-related information seamlessly. The system endeavors to enhance accessibility for both tender issuers and bidders, promoting fair competition and optimizing the overall tender management process. Its fundamental objective is to facilitate a convenient and equitable environment for tender management, ensuring a seamless and transparent experience for all stakeholders involved.</w:t>
       </w:r>
@@ -3762,6 +4295,7 @@
           <w:color w:val="000000" w:themeColor="text1"/>
         </w:rPr>
       </w:pPr>
+      <w:bookmarkStart w:id="2" w:name="_Toc150948973"/>
       <w:r>
         <w:rPr>
           <w:color w:val="000000" w:themeColor="text1"/>
@@ -3808,7 +4342,25 @@
           <w:color w:val="000000" w:themeColor="text1"/>
           <w:szCs w:val="24"/>
         </w:rPr>
-        <w:t>The very widely used abbreviation for an Automated Teller Machine, i.e. ATM, will be used repeatedly in the document.</w:t>
+        <w:t xml:space="preserve">The very widely used abbreviation for an Automated Teller Machine, </w:t>
+      </w:r>
+      <w:proofErr w:type="gramStart"/>
+      <w:r>
+        <w:rPr>
+          <w:rFonts w:cs="Times New Roman"/>
+          <w:color w:val="000000" w:themeColor="text1"/>
+          <w:szCs w:val="24"/>
+        </w:rPr>
+        <w:t>i.e.</w:t>
+      </w:r>
+      <w:proofErr w:type="gramEnd"/>
+      <w:r>
+        <w:rPr>
+          <w:rFonts w:cs="Times New Roman"/>
+          <w:color w:val="000000" w:themeColor="text1"/>
+          <w:szCs w:val="24"/>
+        </w:rPr>
+        <w:t xml:space="preserve"> ATM, will be used repeatedly in the document.</w:t>
       </w:r>
     </w:p>
     <w:p>
@@ -4299,7 +4851,7 @@
           <w:color w:val="000000" w:themeColor="text1"/>
         </w:rPr>
       </w:pPr>
-      <w:bookmarkStart w:id="3" w:name="_Toc141471147"/>
+      <w:bookmarkStart w:id="3" w:name="_Toc150948974"/>
       <w:r>
         <w:rPr>
           <w:color w:val="000000" w:themeColor="text1"/>
@@ -4324,7 +4876,7 @@
           <w:color w:val="000000" w:themeColor="text1"/>
         </w:rPr>
       </w:pPr>
-      <w:bookmarkStart w:id="4" w:name="_Toc141471148"/>
+      <w:bookmarkStart w:id="4" w:name="_Toc150948975"/>
       <w:r>
         <w:rPr>
           <w:color w:val="000000" w:themeColor="text1"/>
@@ -4484,7 +5036,7 @@
           <w:color w:val="000000" w:themeColor="text1"/>
         </w:rPr>
       </w:pPr>
-      <w:bookmarkStart w:id="5" w:name="_Toc141471149"/>
+      <w:bookmarkStart w:id="5" w:name="_Toc150948976"/>
       <w:r>
         <w:rPr>
           <w:color w:val="000000" w:themeColor="text1"/>
@@ -4500,7 +5052,7 @@
           <w:color w:val="000000" w:themeColor="text1"/>
         </w:rPr>
       </w:pPr>
-      <w:bookmarkStart w:id="6" w:name="_Toc141471150"/>
+      <w:bookmarkStart w:id="6" w:name="_Toc150948977"/>
       <w:r>
         <w:rPr>
           <w:color w:val="000000" w:themeColor="text1"/>
@@ -4513,7 +5065,6 @@
       <w:pPr>
         <w:ind w:left="1712"/>
       </w:pPr>
-      <w:bookmarkStart w:id="7" w:name="_Toc141471151"/>
       <w:r>
         <w:t>The historical development of Tender Management Systems (TMS) has been influenced by a series of shifts in procurement practices. Literature such as "The Evolution of E-Procurement in the Public Sector" by Maria Rey-Marston (2018) highlights how technological advancements led to the adoption of digital platforms to streamline tender processes. Additionally, "Tender Management Reforms: A Global Perspective" by John K. Smith (2019) underscores the growing demand for transparency and accountability, prompting governments and organizations to embrace online TMS solutions for improved governance and enhanced competitiveness in the bidding process.</w:t>
       </w:r>
@@ -4525,6 +5076,7 @@
           <w:color w:val="000000" w:themeColor="text1"/>
         </w:rPr>
       </w:pPr>
+      <w:bookmarkStart w:id="7" w:name="_Toc150948978"/>
       <w:r>
         <w:rPr>
           <w:color w:val="000000" w:themeColor="text1"/>
@@ -4537,7 +5089,6 @@
       <w:pPr>
         <w:ind w:left="1712"/>
       </w:pPr>
-      <w:bookmarkStart w:id="8" w:name="_Toc141471152"/>
       <w:r>
         <w:t>Several existing applications such as '</w:t>
       </w:r>
@@ -4565,6 +5116,7 @@
           <w:color w:val="000000" w:themeColor="text1"/>
         </w:rPr>
       </w:pPr>
+      <w:bookmarkStart w:id="8" w:name="_Toc150948979"/>
       <w:r>
         <w:rPr>
           <w:color w:val="000000" w:themeColor="text1"/>
@@ -4919,7 +5471,7 @@
           <w:color w:val="000000" w:themeColor="text1"/>
         </w:rPr>
       </w:pPr>
-      <w:bookmarkStart w:id="9" w:name="_Toc141471153"/>
+      <w:bookmarkStart w:id="9" w:name="_Toc150948980"/>
       <w:r>
         <w:rPr>
           <w:color w:val="000000" w:themeColor="text1"/>
@@ -4932,7 +5484,6 @@
       <w:pPr>
         <w:ind w:left="1712"/>
       </w:pPr>
-      <w:bookmarkStart w:id="10" w:name="_Toc141471154"/>
       <w:r>
         <w:t>Experts advise integrating robust encryption protocols to ensure the security and confidentiality of sensitive data within the Tender Management System (TMS). They also recommend implementing a user-friendly interface with clear instructions and intuitive navigation to enhance user adoption and streamline the overall tender management experience.</w:t>
       </w:r>
@@ -4944,6 +5495,7 @@
           <w:color w:val="000000" w:themeColor="text1"/>
         </w:rPr>
       </w:pPr>
+      <w:bookmarkStart w:id="10" w:name="_Toc150948981"/>
       <w:r>
         <w:rPr>
           <w:color w:val="000000" w:themeColor="text1"/>
@@ -4969,7 +5521,7 @@
           <w:color w:val="000000" w:themeColor="text1"/>
         </w:rPr>
       </w:pPr>
-      <w:bookmarkStart w:id="11" w:name="_Toc141471155"/>
+      <w:bookmarkStart w:id="11" w:name="_Toc150948982"/>
       <w:r>
         <w:rPr>
           <w:rFonts w:cs="Times New Roman"/>
@@ -4987,7 +5539,7 @@
           <w:color w:val="000000" w:themeColor="text1"/>
         </w:rPr>
       </w:pPr>
-      <w:bookmarkStart w:id="12" w:name="_Toc141471156"/>
+      <w:bookmarkStart w:id="12" w:name="_Toc150948983"/>
       <w:r>
         <w:rPr>
           <w:color w:val="000000" w:themeColor="text1"/>
@@ -5001,7 +5553,7 @@
         <w:pStyle w:val="Heading3"/>
         <w:jc w:val="both"/>
       </w:pPr>
-      <w:bookmarkStart w:id="13" w:name="_Toc141471157"/>
+      <w:bookmarkStart w:id="13" w:name="_Toc150948984"/>
       <w:r>
         <w:t>Hardware Requirement</w:t>
       </w:r>
@@ -5018,7 +5570,6 @@
           <w:lang w:val="en-IN" w:eastAsia="en-IN"/>
         </w:rPr>
       </w:pPr>
-      <w:bookmarkStart w:id="14" w:name="_Toc141471158"/>
       <w:r>
         <w:rPr>
           <w:lang w:val="en-IN" w:eastAsia="en-IN"/>
@@ -5103,6 +5654,7 @@
         <w:pStyle w:val="Heading3"/>
         <w:jc w:val="both"/>
       </w:pPr>
+      <w:bookmarkStart w:id="14" w:name="_Toc150948985"/>
       <w:r>
         <w:t>Software Requirements:</w:t>
       </w:r>
@@ -5119,7 +5671,6 @@
           <w:lang w:val="en-IN" w:eastAsia="en-IN"/>
         </w:rPr>
       </w:pPr>
-      <w:bookmarkStart w:id="15" w:name="_Toc141471159"/>
       <w:r>
         <w:rPr>
           <w:b/>
@@ -5276,6 +5827,7 @@
           <w:color w:val="000000" w:themeColor="text1"/>
         </w:rPr>
       </w:pPr>
+      <w:bookmarkStart w:id="15" w:name="_Toc150948986"/>
       <w:r>
         <w:rPr>
           <w:color w:val="000000" w:themeColor="text1"/>
@@ -5289,7 +5841,7 @@
         <w:pStyle w:val="Heading3"/>
         <w:jc w:val="both"/>
       </w:pPr>
-      <w:bookmarkStart w:id="16" w:name="_Toc141471160"/>
+      <w:bookmarkStart w:id="16" w:name="_Toc150948987"/>
       <w:r>
         <w:t>L</w:t>
       </w:r>
@@ -5314,7 +5866,6 @@
           <w:lang w:val="en-IN" w:eastAsia="en-IN"/>
         </w:rPr>
       </w:pPr>
-      <w:bookmarkStart w:id="17" w:name="_Toc141471161"/>
       <w:r>
         <w:rPr>
           <w:lang w:val="en-IN" w:eastAsia="en-IN"/>
@@ -5339,27 +5890,19 @@
     </w:p>
     <w:p>
       <w:pPr>
-        <w:ind w:left="2421"/>
-        <w:rPr>
-          <w:lang w:val="en-IN" w:eastAsia="en-IN"/>
-        </w:rPr>
-      </w:pPr>
-      <w:r>
-        <w:rPr>
-          <w:lang w:val="en-IN" w:eastAsia="en-IN"/>
-        </w:rPr>
-        <w:t>Upon successful registration, the TMS should send a verification email to the user's provided email address, ensuring the validity of the registration and enabling users to activate their accounts securely.</w:t>
-      </w:r>
-    </w:p>
-    <w:p>
-      <w:pPr>
         <w:pStyle w:val="Heading3"/>
         <w:jc w:val="both"/>
       </w:pPr>
-      <w:r>
-        <w:t>The Home page</w:t>
+      <w:bookmarkStart w:id="17" w:name="_Toc150948988"/>
+      <w:r>
+        <w:t xml:space="preserve">The Home </w:t>
+      </w:r>
+      <w:proofErr w:type="gramStart"/>
+      <w:r>
+        <w:t>page</w:t>
       </w:r>
       <w:bookmarkEnd w:id="17"/>
+      <w:proofErr w:type="gramEnd"/>
     </w:p>
     <w:p>
       <w:pPr>
@@ -5387,12 +5930,19 @@
           <w:lang w:val="en-IN" w:eastAsia="en-IN"/>
         </w:rPr>
       </w:pPr>
-      <w:bookmarkStart w:id="18" w:name="_Toc141471163"/>
+      <w:bookmarkStart w:id="18" w:name="_Toc150948989"/>
       <w:r>
         <w:rPr>
           <w:lang w:val="en-IN" w:eastAsia="en-IN"/>
         </w:rPr>
-        <w:t xml:space="preserve">Tender Creation: </w:t>
+        <w:t>Tender Creation:</w:t>
+      </w:r>
+      <w:bookmarkEnd w:id="18"/>
+      <w:r>
+        <w:rPr>
+          <w:lang w:val="en-IN" w:eastAsia="en-IN"/>
+        </w:rPr>
+        <w:t xml:space="preserve"> </w:t>
       </w:r>
     </w:p>
     <w:p>
@@ -5410,16 +5960,201 @@
           <w:lang w:val="en-IN" w:eastAsia="en-IN"/>
         </w:rPr>
       </w:pPr>
+      <w:bookmarkStart w:id="19" w:name="_Toc150948990"/>
       <w:r>
         <w:rPr>
           <w:lang w:val="en-IN" w:eastAsia="en-IN"/>
         </w:rPr>
-        <w:t xml:space="preserve">Document Upload: </w:t>
-      </w:r>
+        <w:t>Admin Panel:</w:t>
+      </w:r>
+      <w:bookmarkEnd w:id="19"/>
     </w:p>
     <w:p>
       <w:pPr>
         <w:ind w:left="2421"/>
+        <w:rPr>
+          <w:lang w:val="en-IN" w:eastAsia="en-IN"/>
+        </w:rPr>
+      </w:pPr>
+      <w:r>
+        <w:rPr>
+          <w:lang w:val="en-IN" w:eastAsia="en-IN"/>
+        </w:rPr>
+        <w:t>The system will provide a comprehensive admin panel which will enable the administrators of the system to exercise total control over the Users and the listed tenders on the platform. This will also allow them to create, read, update and/or delete the entries associated with Users and/or listed tenders on the platform.</w:t>
+      </w:r>
+    </w:p>
+    <w:p>
+      <w:pPr>
+        <w:pStyle w:val="Heading3"/>
+        <w:rPr>
+          <w:lang w:val="en-IN" w:eastAsia="en-IN"/>
+        </w:rPr>
+      </w:pPr>
+      <w:bookmarkStart w:id="20" w:name="_Toc150948991"/>
+      <w:r>
+        <w:rPr>
+          <w:lang w:val="en-IN" w:eastAsia="en-IN"/>
+        </w:rPr>
+        <w:t>Setting Bids</w:t>
+      </w:r>
+      <w:bookmarkEnd w:id="20"/>
+    </w:p>
+    <w:p>
+      <w:pPr>
+        <w:ind w:left="2421"/>
+        <w:rPr>
+          <w:lang w:val="en-IN" w:eastAsia="en-IN"/>
+        </w:rPr>
+      </w:pPr>
+      <w:r>
+        <w:rPr>
+          <w:lang w:val="en-IN" w:eastAsia="en-IN"/>
+        </w:rPr>
+        <w:t>Each user will have set balance assigned to them on each session. This will essentially enable the users to perform all the bid submission tasks more carefully because it lets them keep a track of their spending. The listed tenders keep getting modified and as bid values go high up, setting steep bids that surpass one’s budget will lead to him/her getting a warning message that cannot be bypassed.</w:t>
+      </w:r>
+    </w:p>
+    <w:p>
+      <w:pPr>
+        <w:pStyle w:val="Heading3"/>
+        <w:rPr>
+          <w:lang w:val="en-IN" w:eastAsia="en-IN"/>
+        </w:rPr>
+      </w:pPr>
+      <w:bookmarkStart w:id="21" w:name="_Toc150948992"/>
+      <w:r>
+        <w:rPr>
+          <w:lang w:val="en-IN" w:eastAsia="en-IN"/>
+        </w:rPr>
+        <w:t>Customizable Tender Categories:</w:t>
+      </w:r>
+      <w:bookmarkEnd w:id="21"/>
+      <w:r>
+        <w:rPr>
+          <w:lang w:val="en-IN" w:eastAsia="en-IN"/>
+        </w:rPr>
+        <w:t xml:space="preserve"> </w:t>
+      </w:r>
+    </w:p>
+    <w:p>
+      <w:pPr>
+        <w:ind w:left="2421"/>
+      </w:pPr>
+      <w:r>
+        <w:t>The system should offer customizable options for classifying tenders into distinct categories, facilitating efficient organization and easy accessibility for bidders interested in specific types of projects or services.</w:t>
+      </w:r>
+    </w:p>
+    <w:p>
+      <w:pPr>
+        <w:pStyle w:val="Heading3"/>
+        <w:rPr>
+          <w:lang w:val="en-IN" w:eastAsia="en-IN"/>
+        </w:rPr>
+      </w:pPr>
+      <w:bookmarkStart w:id="22" w:name="_Toc150948993"/>
+      <w:r>
+        <w:rPr>
+          <w:lang w:val="en-IN" w:eastAsia="en-IN"/>
+        </w:rPr>
+        <w:t>Real-Time</w:t>
+      </w:r>
+      <w:r>
+        <w:rPr>
+          <w:lang w:val="en-IN" w:eastAsia="en-IN"/>
+        </w:rPr>
+        <w:t xml:space="preserve"> Bidding</w:t>
+      </w:r>
+      <w:r>
+        <w:rPr>
+          <w:lang w:val="en-IN" w:eastAsia="en-IN"/>
+        </w:rPr>
+        <w:t>:</w:t>
+      </w:r>
+      <w:bookmarkEnd w:id="22"/>
+      <w:r>
+        <w:rPr>
+          <w:lang w:val="en-IN" w:eastAsia="en-IN"/>
+        </w:rPr>
+        <w:t xml:space="preserve"> </w:t>
+      </w:r>
+    </w:p>
+    <w:p>
+      <w:pPr>
+        <w:ind w:left="2421"/>
+      </w:pPr>
+      <w:r>
+        <w:t xml:space="preserve">The </w:t>
+      </w:r>
+      <w:r>
+        <w:t xml:space="preserve">Bidding in the Tender Management System should happen in real-time, with secure channels and price update mechanisms for a smooth experience. Price Updates should happen as soon as a tender is left or set bid for, so as to ensure that all the bidders can place their bids on the </w:t>
+      </w:r>
+      <w:proofErr w:type="spellStart"/>
+      <w:r>
+        <w:t>lastest</w:t>
+      </w:r>
+      <w:proofErr w:type="spellEnd"/>
+      <w:r>
+        <w:t xml:space="preserve"> valuation of the latest tender.</w:t>
+      </w:r>
+    </w:p>
+    <w:p>
+      <w:pPr>
+        <w:pStyle w:val="Heading3"/>
+        <w:rPr>
+          <w:lang w:val="en-IN" w:eastAsia="en-IN"/>
+        </w:rPr>
+      </w:pPr>
+      <w:bookmarkStart w:id="23" w:name="_Toc150948994"/>
+      <w:r>
+        <w:rPr>
+          <w:lang w:val="en-IN" w:eastAsia="en-IN"/>
+        </w:rPr>
+        <w:t>Bid Submission Interface:</w:t>
+      </w:r>
+      <w:bookmarkEnd w:id="23"/>
+      <w:r>
+        <w:rPr>
+          <w:lang w:val="en-IN" w:eastAsia="en-IN"/>
+        </w:rPr>
+        <w:t xml:space="preserve"> </w:t>
+      </w:r>
+    </w:p>
+    <w:p>
+      <w:pPr>
+        <w:ind w:left="2421"/>
+      </w:pPr>
+      <w:r>
+        <w:t xml:space="preserve">The TMS should provide a user-friendly interface for bidders to submit their bids in response to specific tender opportunities, allowing them to </w:t>
+      </w:r>
+      <w:r>
+        <w:lastRenderedPageBreak/>
+        <w:t>enter essential bid details and upload required documents within a designated submission window.</w:t>
+      </w:r>
+    </w:p>
+    <w:p>
+      <w:pPr>
+        <w:pStyle w:val="Heading3"/>
+        <w:rPr>
+          <w:lang w:val="en-IN" w:eastAsia="en-IN"/>
+        </w:rPr>
+      </w:pPr>
+      <w:bookmarkStart w:id="24" w:name="_Toc150948995"/>
+      <w:r>
+        <w:rPr>
+          <w:lang w:val="en-IN" w:eastAsia="en-IN"/>
+        </w:rPr>
+        <w:t>Document Upload:</w:t>
+      </w:r>
+      <w:bookmarkEnd w:id="24"/>
+      <w:r>
+        <w:rPr>
+          <w:lang w:val="en-IN" w:eastAsia="en-IN"/>
+        </w:rPr>
+        <w:t xml:space="preserve"> </w:t>
+      </w:r>
+    </w:p>
+    <w:p>
+      <w:pPr>
+        <w:ind w:left="2421"/>
       </w:pPr>
       <w:r>
         <w:t>The TMS should enable users to upload and attach relevant tender documents, such as bid templates, contract terms, and additional specifications, facilitating comprehensive information dissemination to potential bidders.</w:t>
@@ -5432,11 +6167,19 @@
           <w:lang w:val="en-IN" w:eastAsia="en-IN"/>
         </w:rPr>
       </w:pPr>
+      <w:bookmarkStart w:id="25" w:name="_Toc150948996"/>
       <w:r>
         <w:rPr>
           <w:lang w:val="en-IN" w:eastAsia="en-IN"/>
         </w:rPr>
-        <w:t xml:space="preserve">Customizable Tender Categories: </w:t>
+        <w:t>Bid Visibility:</w:t>
+      </w:r>
+      <w:bookmarkEnd w:id="25"/>
+      <w:r>
+        <w:rPr>
+          <w:lang w:val="en-IN" w:eastAsia="en-IN"/>
+        </w:rPr>
+        <w:t xml:space="preserve"> </w:t>
       </w:r>
     </w:p>
     <w:p>
@@ -5444,7 +6187,7 @@
         <w:ind w:left="2421"/>
       </w:pPr>
       <w:r>
-        <w:t>The system should offer customizable options for classifying tenders into distinct categories, facilitating efficient organization and easy accessibility for bidders interested in specific types of projects or services.</w:t>
+        <w:t>The system should ensure that submitted bids remain confidential and visible only to authorized evaluators, safeguarding the integrity of the tendering process and maintaining fairness among competing bidders.</w:t>
       </w:r>
     </w:p>
     <w:p>
@@ -5454,11 +6197,19 @@
           <w:lang w:val="en-IN" w:eastAsia="en-IN"/>
         </w:rPr>
       </w:pPr>
+      <w:bookmarkStart w:id="26" w:name="_Toc150948997"/>
       <w:r>
         <w:rPr>
           <w:lang w:val="en-IN" w:eastAsia="en-IN"/>
         </w:rPr>
-        <w:t xml:space="preserve">Real-Time Editing: </w:t>
+        <w:t>Bid Deadline Management:</w:t>
+      </w:r>
+      <w:bookmarkEnd w:id="26"/>
+      <w:r>
+        <w:rPr>
+          <w:lang w:val="en-IN" w:eastAsia="en-IN"/>
+        </w:rPr>
+        <w:t xml:space="preserve"> </w:t>
       </w:r>
     </w:p>
     <w:p>
@@ -5466,217 +6217,178 @@
         <w:ind w:left="2421"/>
       </w:pPr>
       <w:r>
-        <w:t>The TMS should provide a feature for real-time editing and modification of tender details, allowing administrators to update information, extend deadlines, or make necessary revisions to the tender requirements as needed.</w:t>
+        <w:t>The TMS should incorporate mechanisms for managing bid submission deadlines, notifying bidders of approaching deadlines and ensuring that submissions beyond the stipulated timeframe are not accepted, maintaining a transparent and consistent tender evaluation process.</w:t>
       </w:r>
     </w:p>
     <w:p>
       <w:pPr>
         <w:pStyle w:val="Heading3"/>
-        <w:jc w:val="both"/>
-      </w:pPr>
-      <w:r>
-        <w:t>Cash Deposit</w:t>
-      </w:r>
-      <w:bookmarkEnd w:id="18"/>
+        <w:rPr>
+          <w:lang w:val="en-IN" w:eastAsia="en-IN"/>
+        </w:rPr>
+      </w:pPr>
+      <w:bookmarkStart w:id="27" w:name="_Toc150948998"/>
+      <w:r>
+        <w:rPr>
+          <w:lang w:val="en-IN" w:eastAsia="en-IN"/>
+        </w:rPr>
+        <w:t>Contact Admin Section</w:t>
+      </w:r>
+      <w:bookmarkEnd w:id="27"/>
     </w:p>
     <w:p>
       <w:pPr>
         <w:ind w:left="2421"/>
-        <w:jc w:val="both"/>
-        <w:rPr>
-          <w:color w:val="000000" w:themeColor="text1"/>
-        </w:rPr>
-      </w:pPr>
-      <w:r>
-        <w:rPr>
-          <w:color w:val="000000" w:themeColor="text1"/>
-        </w:rPr>
-        <w:t>The standard cash deposit system for ATM machines allows users to deposit cash into their accounts. Users will authenticate themselves, enter the deposit amount, and insert the cash into the designated slot. The ATM will validate and credit the deposited amount to the user's account, generating a transaction receipt.</w:t>
-      </w:r>
-    </w:p>
-    <w:p>
-      <w:pPr>
-        <w:pStyle w:val="ListParagraph"/>
-        <w:numPr>
-          <w:ilvl w:val="2"/>
-          <w:numId w:val="11"/>
-        </w:numPr>
-        <w:jc w:val="both"/>
-        <w:rPr>
-          <w:rFonts w:cs="Times New Roman"/>
-          <w:color w:val="000000" w:themeColor="text1"/>
-          <w:szCs w:val="24"/>
-        </w:rPr>
-      </w:pPr>
-      <w:r>
-        <w:rPr>
-          <w:rFonts w:cs="Times New Roman"/>
-          <w:color w:val="000000" w:themeColor="text1"/>
-          <w:szCs w:val="24"/>
-        </w:rPr>
-        <w:t xml:space="preserve">Input: The amount of cash to be deposited and the amount in suitable denominations. </w:t>
-      </w:r>
-    </w:p>
-    <w:p>
-      <w:pPr>
-        <w:pStyle w:val="ListParagraph"/>
-        <w:numPr>
-          <w:ilvl w:val="2"/>
-          <w:numId w:val="11"/>
-        </w:numPr>
-        <w:jc w:val="both"/>
-        <w:rPr>
-          <w:rFonts w:cs="Times New Roman"/>
-          <w:color w:val="000000" w:themeColor="text1"/>
-          <w:szCs w:val="24"/>
-        </w:rPr>
-      </w:pPr>
-      <w:r>
-        <w:rPr>
-          <w:rFonts w:cs="Times New Roman"/>
-          <w:color w:val="000000" w:themeColor="text1"/>
-          <w:szCs w:val="24"/>
-        </w:rPr>
-        <w:t>Output: Successful cash deposit.</w:t>
-      </w:r>
-    </w:p>
-    <w:p>
-      <w:pPr>
-        <w:pStyle w:val="ListParagraph"/>
-        <w:numPr>
-          <w:ilvl w:val="2"/>
-          <w:numId w:val="11"/>
-        </w:numPr>
-        <w:jc w:val="both"/>
-        <w:rPr>
-          <w:rFonts w:cs="Times New Roman"/>
-          <w:color w:val="000000" w:themeColor="text1"/>
-          <w:szCs w:val="24"/>
-        </w:rPr>
-      </w:pPr>
-      <w:r>
-        <w:rPr>
-          <w:rFonts w:cs="Times New Roman"/>
-          <w:color w:val="000000" w:themeColor="text1"/>
-          <w:szCs w:val="24"/>
-        </w:rPr>
-        <w:t>Error: Error message and reverted back to home page.</w:t>
-      </w:r>
-    </w:p>
-    <w:p>
-      <w:pPr>
-        <w:pStyle w:val="ListParagraph"/>
-        <w:numPr>
-          <w:ilvl w:val="2"/>
-          <w:numId w:val="11"/>
-        </w:numPr>
-        <w:jc w:val="both"/>
-        <w:rPr>
-          <w:rFonts w:cs="Times New Roman"/>
-          <w:color w:val="000000" w:themeColor="text1"/>
-          <w:szCs w:val="24"/>
-        </w:rPr>
-      </w:pPr>
-      <w:r>
-        <w:rPr>
-          <w:rFonts w:cs="Times New Roman"/>
-          <w:color w:val="000000" w:themeColor="text1"/>
-          <w:szCs w:val="24"/>
+        <w:rPr>
+          <w:lang w:val="en-IN" w:eastAsia="en-IN"/>
+        </w:rPr>
+      </w:pPr>
+      <w:r>
+        <w:rPr>
+          <w:lang w:val="en-IN" w:eastAsia="en-IN"/>
+        </w:rPr>
+        <w:t xml:space="preserve">The TMS will incorporate a section to contact the </w:t>
+      </w:r>
+      <w:proofErr w:type="gramStart"/>
+      <w:r>
+        <w:rPr>
+          <w:lang w:val="en-IN" w:eastAsia="en-IN"/>
+        </w:rPr>
+        <w:t>Admins</w:t>
+      </w:r>
+      <w:proofErr w:type="gramEnd"/>
+      <w:r>
+        <w:rPr>
+          <w:lang w:val="en-IN" w:eastAsia="en-IN"/>
+        </w:rPr>
+        <w:t xml:space="preserve"> so as to access their CRUD operation permissions and update documentation. Since updates made to tender documents after commencement of bidding requires some supervision, only admins would have the power to do so and will do so only at the request of the tender creator.</w:t>
+      </w:r>
+    </w:p>
+    <w:p>
+      <w:pPr>
+        <w:pStyle w:val="Heading3"/>
+        <w:rPr>
+          <w:lang w:val="en-IN" w:eastAsia="en-IN"/>
+        </w:rPr>
+      </w:pPr>
+      <w:bookmarkStart w:id="28" w:name="_Toc150948999"/>
+      <w:r>
+        <w:rPr>
+          <w:lang w:val="en-IN" w:eastAsia="en-IN"/>
+        </w:rPr>
+        <w:t>Bid Revision:</w:t>
+      </w:r>
+      <w:bookmarkEnd w:id="28"/>
+      <w:r>
+        <w:rPr>
+          <w:lang w:val="en-IN" w:eastAsia="en-IN"/>
+        </w:rPr>
+        <w:t xml:space="preserve"> </w:t>
+      </w:r>
+    </w:p>
+    <w:p>
+      <w:pPr>
+        <w:ind w:left="2421"/>
+      </w:pPr>
+      <w:r>
+        <w:t>The system should allow bidders to revise and update their submitted bids before the designated deadline, facilitating adjustments or improvements to their proposals based on changing requirements or additional information provided by the tender issuer.</w:t>
+      </w:r>
+    </w:p>
+    <w:p>
+      <w:pPr>
+        <w:pStyle w:val="Heading3"/>
+        <w:rPr>
+          <w:lang w:val="en-IN" w:eastAsia="en-IN"/>
+        </w:rPr>
+      </w:pPr>
+      <w:bookmarkStart w:id="29" w:name="_Toc150949000"/>
+      <w:r>
+        <w:rPr>
+          <w:lang w:val="en-IN" w:eastAsia="en-IN"/>
+        </w:rPr>
+        <w:t>Bid Confirmation and Receipt:</w:t>
+      </w:r>
+      <w:bookmarkEnd w:id="29"/>
+      <w:r>
+        <w:rPr>
+          <w:lang w:val="en-IN" w:eastAsia="en-IN"/>
+        </w:rPr>
+        <w:t xml:space="preserve"> </w:t>
+      </w:r>
+    </w:p>
+    <w:p>
+      <w:pPr>
+        <w:ind w:left="2421"/>
+      </w:pPr>
+      <w:r>
+        <w:t>Upon successful bid submission, the TMS should generate a bid confirmation and receipt for the bidder, providing acknowledgment of the submission and ensuring transparency in the tendering process.</w:t>
+      </w:r>
+    </w:p>
+    <w:p>
+      <w:pPr>
+        <w:pStyle w:val="Heading2"/>
+        <w:rPr>
+          <w:color w:val="000000" w:themeColor="text1"/>
+        </w:rPr>
+      </w:pPr>
+      <w:bookmarkStart w:id="30" w:name="_Toc150949001"/>
+      <w:r>
+        <w:rPr>
+          <w:color w:val="000000" w:themeColor="text1"/>
+        </w:rPr>
+        <w:t>Non-Functional Requirements</w:t>
+      </w:r>
+      <w:bookmarkEnd w:id="30"/>
+    </w:p>
+    <w:p>
+      <w:pPr>
+        <w:pStyle w:val="Heading3"/>
+        <w:rPr>
+          <w:lang w:val="en-IN" w:eastAsia="en-IN"/>
+        </w:rPr>
+      </w:pPr>
+      <w:bookmarkStart w:id="31" w:name="_Toc150949002"/>
+      <w:r>
+        <w:rPr>
+          <w:lang w:val="en-IN" w:eastAsia="en-IN"/>
+        </w:rPr>
+        <w:t>Correctness:</w:t>
+      </w:r>
+      <w:bookmarkEnd w:id="31"/>
+    </w:p>
+    <w:p>
+      <w:pPr>
+        <w:ind w:left="2421"/>
+        <w:rPr>
+          <w:lang w:val="en-IN" w:eastAsia="en-IN"/>
+        </w:rPr>
+      </w:pPr>
+      <w:r>
+        <w:rPr>
+          <w:lang w:val="en-IN" w:eastAsia="en-IN"/>
+        </w:rPr>
+        <w:t>The TMS should ensure accurate and reliable processing of tender-related data and information, minimizing errors and inconsistencies throughout the tender management lifecycle.</w:t>
+      </w:r>
+    </w:p>
+    <w:p>
+      <w:pPr>
+        <w:ind w:left="2421"/>
+        <w:rPr>
+          <w:lang w:val="en-IN" w:eastAsia="en-IN"/>
+        </w:rPr>
+      </w:pPr>
+      <w:r>
+        <w:rPr>
+          <w:lang w:val="en-IN" w:eastAsia="en-IN"/>
+        </w:rPr>
+        <w:t xml:space="preserve">It should incorporate data validation checks and error-handling mechanisms to detect and rectify any inaccuracies or discrepancies in </w:t>
+      </w:r>
+      <w:r>
+        <w:rPr>
+          <w:lang w:val="en-IN" w:eastAsia="en-IN"/>
         </w:rPr>
         <w:lastRenderedPageBreak/>
-        <w:t>The user will have to enter his/her credentials before accessing this facility.</w:t>
-      </w:r>
-    </w:p>
-    <w:p>
-      <w:pPr>
-        <w:pStyle w:val="ListParagraph"/>
-        <w:numPr>
-          <w:ilvl w:val="2"/>
-          <w:numId w:val="11"/>
-        </w:numPr>
-        <w:jc w:val="both"/>
-        <w:rPr>
-          <w:rFonts w:cs="Times New Roman"/>
-          <w:color w:val="000000" w:themeColor="text1"/>
-          <w:szCs w:val="24"/>
-        </w:rPr>
-      </w:pPr>
-      <w:r>
-        <w:rPr>
-          <w:rFonts w:cs="Times New Roman"/>
-          <w:color w:val="000000" w:themeColor="text1"/>
-          <w:szCs w:val="24"/>
-        </w:rPr>
-        <w:t>The user will also have to choose the option for Deposit cash on the screen.</w:t>
-      </w:r>
-    </w:p>
-    <w:p>
-      <w:pPr>
-        <w:pStyle w:val="ListParagraph"/>
-        <w:numPr>
-          <w:ilvl w:val="2"/>
-          <w:numId w:val="11"/>
-        </w:numPr>
-        <w:jc w:val="both"/>
-        <w:rPr>
-          <w:rFonts w:cs="Times New Roman"/>
-          <w:color w:val="000000" w:themeColor="text1"/>
-          <w:szCs w:val="24"/>
-        </w:rPr>
-      </w:pPr>
-      <w:r>
-        <w:rPr>
-          <w:rFonts w:cs="Times New Roman"/>
-          <w:color w:val="000000" w:themeColor="text1"/>
-          <w:szCs w:val="24"/>
-        </w:rPr>
-        <w:t>The user will then be prompted to enter the amount that he/she wishes to deposit.</w:t>
-      </w:r>
-    </w:p>
-    <w:p>
-      <w:pPr>
-        <w:pStyle w:val="ListParagraph"/>
-        <w:numPr>
-          <w:ilvl w:val="2"/>
-          <w:numId w:val="11"/>
-        </w:numPr>
-        <w:jc w:val="both"/>
-        <w:rPr>
-          <w:rFonts w:cs="Times New Roman"/>
-          <w:color w:val="000000" w:themeColor="text1"/>
-          <w:szCs w:val="24"/>
-        </w:rPr>
-      </w:pPr>
-      <w:r>
-        <w:rPr>
-          <w:rFonts w:cs="Times New Roman"/>
-          <w:color w:val="000000" w:themeColor="text1"/>
-          <w:szCs w:val="24"/>
-        </w:rPr>
-        <w:t>The user will then have to put in the amount in cash in the cash slot.</w:t>
-      </w:r>
-    </w:p>
-    <w:p>
-      <w:pPr>
-        <w:pStyle w:val="ListParagraph"/>
-        <w:numPr>
-          <w:ilvl w:val="2"/>
-          <w:numId w:val="11"/>
-        </w:numPr>
-        <w:jc w:val="both"/>
-        <w:rPr>
-          <w:rFonts w:cs="Times New Roman"/>
-          <w:color w:val="000000" w:themeColor="text1"/>
-          <w:szCs w:val="24"/>
-        </w:rPr>
-      </w:pPr>
-      <w:r>
-        <w:rPr>
-          <w:rFonts w:cs="Times New Roman"/>
-          <w:color w:val="000000" w:themeColor="text1"/>
-          <w:szCs w:val="24"/>
-        </w:rPr>
-        <w:t>The counting machine will be performing a check on the amount to ensure that it is the same amount that was mentioned by the user. If not, the cash slot won’t accept the deposit and an error message will be displayed on screen.</w:t>
+        <w:t>the system's outputs and operations, ensuring the integrity and correctness of all processed data.</w:t>
       </w:r>
     </w:p>
     <w:p>
@@ -5686,20 +6398,41 @@
           <w:lang w:val="en-IN" w:eastAsia="en-IN"/>
         </w:rPr>
       </w:pPr>
-      <w:bookmarkStart w:id="19" w:name="_Toc141471166"/>
+      <w:bookmarkStart w:id="32" w:name="_Toc150949003"/>
       <w:r>
         <w:rPr>
           <w:lang w:val="en-IN" w:eastAsia="en-IN"/>
         </w:rPr>
-        <w:t xml:space="preserve">Bid Submission Interface: </w:t>
-      </w:r>
+        <w:t>Portability:</w:t>
+      </w:r>
+      <w:bookmarkEnd w:id="32"/>
     </w:p>
     <w:p>
       <w:pPr>
         <w:ind w:left="2421"/>
-      </w:pPr>
-      <w:r>
-        <w:t>The TMS should provide a user-friendly interface for bidders to submit their bids in response to specific tender opportunities, allowing them to enter essential bid details and upload required documents within a designated submission window.</w:t>
+        <w:rPr>
+          <w:lang w:val="en-IN" w:eastAsia="en-IN"/>
+        </w:rPr>
+      </w:pPr>
+      <w:r>
+        <w:rPr>
+          <w:lang w:val="en-IN" w:eastAsia="en-IN"/>
+        </w:rPr>
+        <w:t>The TMS should be designed for portability, allowing seamless deployment and operation across various computing environments, including different operating systems and hardware configurations.</w:t>
+      </w:r>
+    </w:p>
+    <w:p>
+      <w:pPr>
+        <w:ind w:left="2421"/>
+        <w:rPr>
+          <w:lang w:val="en-IN" w:eastAsia="en-IN"/>
+        </w:rPr>
+      </w:pPr>
+      <w:r>
+        <w:rPr>
+          <w:lang w:val="en-IN" w:eastAsia="en-IN"/>
+        </w:rPr>
+        <w:t>It should adhere to industry standards for cross-platform compatibility, enabling users to access and utilize the system with consistent functionality and performance, regardless of the specific devices or platforms they use.</w:t>
       </w:r>
     </w:p>
     <w:p>
@@ -5709,19 +6442,41 @@
           <w:lang w:val="en-IN" w:eastAsia="en-IN"/>
         </w:rPr>
       </w:pPr>
+      <w:bookmarkStart w:id="33" w:name="_Toc150949004"/>
       <w:r>
         <w:rPr>
           <w:lang w:val="en-IN" w:eastAsia="en-IN"/>
         </w:rPr>
-        <w:t xml:space="preserve">Bid Visibility: </w:t>
-      </w:r>
+        <w:t>Efficiency:</w:t>
+      </w:r>
+      <w:bookmarkEnd w:id="33"/>
     </w:p>
     <w:p>
       <w:pPr>
         <w:ind w:left="2421"/>
-      </w:pPr>
-      <w:r>
-        <w:t>The system should ensure that submitted bids remain confidential and visible only to authorized evaluators, safeguarding the integrity of the tendering process and maintaining fairness among competing bidders.</w:t>
+        <w:rPr>
+          <w:lang w:val="en-IN" w:eastAsia="en-IN"/>
+        </w:rPr>
+      </w:pPr>
+      <w:r>
+        <w:rPr>
+          <w:lang w:val="en-IN" w:eastAsia="en-IN"/>
+        </w:rPr>
+        <w:t>The TMS should demonstrate high efficiency in processing tender-related tasks and operations, ensuring optimal system performance and minimal resource utilization.</w:t>
+      </w:r>
+    </w:p>
+    <w:p>
+      <w:pPr>
+        <w:ind w:left="2421"/>
+        <w:rPr>
+          <w:lang w:val="en-IN" w:eastAsia="en-IN"/>
+        </w:rPr>
+      </w:pPr>
+      <w:r>
+        <w:rPr>
+          <w:lang w:val="en-IN" w:eastAsia="en-IN"/>
+        </w:rPr>
+        <w:t>It should prioritize fast response times for user interactions, swift data processing, and efficient utilization of computing resources, enabling users to engage with the system seamlessly and perform tasks with minimal delays or latency.</w:t>
       </w:r>
     </w:p>
     <w:p>
@@ -5731,19 +6486,41 @@
           <w:lang w:val="en-IN" w:eastAsia="en-IN"/>
         </w:rPr>
       </w:pPr>
+      <w:bookmarkStart w:id="34" w:name="_Toc150949005"/>
       <w:r>
         <w:rPr>
           <w:lang w:val="en-IN" w:eastAsia="en-IN"/>
         </w:rPr>
-        <w:t xml:space="preserve">Bid Deadline Management: </w:t>
-      </w:r>
+        <w:t>Maintainability:</w:t>
+      </w:r>
+      <w:bookmarkEnd w:id="34"/>
     </w:p>
     <w:p>
       <w:pPr>
         <w:ind w:left="2421"/>
-      </w:pPr>
-      <w:r>
-        <w:t>The TMS should incorporate mechanisms for managing bid submission deadlines, notifying bidders of approaching deadlines and ensuring that submissions beyond the stipulated timeframe are not accepted, maintaining a transparent and consistent tender evaluation process.</w:t>
+        <w:rPr>
+          <w:lang w:val="en-IN" w:eastAsia="en-IN"/>
+        </w:rPr>
+      </w:pPr>
+      <w:r>
+        <w:rPr>
+          <w:lang w:val="en-IN" w:eastAsia="en-IN"/>
+        </w:rPr>
+        <w:t>The TMS should be designed for easy maintenance and updates, facilitating the seamless incorporation of new features, bug fixes, and system enhancements as required.</w:t>
+      </w:r>
+    </w:p>
+    <w:p>
+      <w:pPr>
+        <w:ind w:left="2421"/>
+        <w:rPr>
+          <w:lang w:val="en-IN" w:eastAsia="en-IN"/>
+        </w:rPr>
+      </w:pPr>
+      <w:r>
+        <w:rPr>
+          <w:lang w:val="en-IN" w:eastAsia="en-IN"/>
+        </w:rPr>
+        <w:t>It should adhere to standardized coding practices and modular design principles, enabling developers to identify and resolve issues efficiently and ensuring long-term sustainability and scalability of the TMS through regular maintenance and updates.</w:t>
       </w:r>
     </w:p>
     <w:p>
@@ -5753,24 +6530,18 @@
           <w:lang w:val="en-IN" w:eastAsia="en-IN"/>
         </w:rPr>
       </w:pPr>
+      <w:bookmarkStart w:id="35" w:name="_Toc150949006"/>
       <w:r>
         <w:rPr>
           <w:lang w:val="en-IN" w:eastAsia="en-IN"/>
         </w:rPr>
-        <w:t xml:space="preserve">Bid Revision: </w:t>
-      </w:r>
+        <w:t>Usability:</w:t>
+      </w:r>
+      <w:bookmarkEnd w:id="35"/>
     </w:p>
     <w:p>
       <w:pPr>
         <w:ind w:left="2421"/>
-      </w:pPr>
-      <w:r>
-        <w:t>The system should allow bidders to revise and update their submitted bids before the designated deadline, facilitating adjustments or improvements to their proposals based on changing requirements or additional information provided by the tender issuer.</w:t>
-      </w:r>
-    </w:p>
-    <w:p>
-      <w:pPr>
-        <w:pStyle w:val="Heading3"/>
         <w:rPr>
           <w:lang w:val="en-IN" w:eastAsia="en-IN"/>
         </w:rPr>
@@ -5779,15 +6550,21 @@
         <w:rPr>
           <w:lang w:val="en-IN" w:eastAsia="en-IN"/>
         </w:rPr>
-        <w:t xml:space="preserve">Bid Confirmation and Receipt: </w:t>
+        <w:t>The TMS should prioritize user-friendly interfaces and intuitive navigation, ensuring ease of use and accessibility for users with varying levels of technical expertise and experience.</w:t>
       </w:r>
     </w:p>
     <w:p>
       <w:pPr>
         <w:ind w:left="2421"/>
-      </w:pPr>
-      <w:r>
-        <w:t>Upon successful bid submission, the TMS should generate a bid confirmation and receipt for the bidder, providing acknowledgment of the submission and ensuring transparency in the tendering process.</w:t>
+        <w:rPr>
+          <w:lang w:val="en-IN" w:eastAsia="en-IN"/>
+        </w:rPr>
+      </w:pPr>
+      <w:r>
+        <w:rPr>
+          <w:lang w:val="en-IN" w:eastAsia="en-IN"/>
+        </w:rPr>
+        <w:t>It should incorporate clear instructions, informative tooltips, and contextual help features, enhancing user understanding and engagement with the system's functionalities and ensuring a positive user experience throughout the tender management process.</w:t>
       </w:r>
     </w:p>
     <w:p>
@@ -5797,241 +6574,14 @@
           <w:color w:val="000000" w:themeColor="text1"/>
         </w:rPr>
       </w:pPr>
-      <w:r>
-        <w:rPr>
-          <w:color w:val="000000" w:themeColor="text1"/>
-        </w:rPr>
-        <w:t>Non-Functional Requirements</w:t>
-      </w:r>
-      <w:bookmarkEnd w:id="19"/>
-    </w:p>
-    <w:p>
-      <w:pPr>
-        <w:pStyle w:val="Heading3"/>
-        <w:rPr>
-          <w:lang w:val="en-IN" w:eastAsia="en-IN"/>
-        </w:rPr>
-      </w:pPr>
-      <w:bookmarkStart w:id="20" w:name="_Toc141471173"/>
-      <w:r>
-        <w:rPr>
-          <w:lang w:val="en-IN" w:eastAsia="en-IN"/>
-        </w:rPr>
-        <w:t>Correctness:</w:t>
-      </w:r>
-    </w:p>
-    <w:p>
-      <w:pPr>
-        <w:ind w:left="2421"/>
-        <w:rPr>
-          <w:lang w:val="en-IN" w:eastAsia="en-IN"/>
-        </w:rPr>
-      </w:pPr>
-      <w:r>
-        <w:rPr>
-          <w:lang w:val="en-IN" w:eastAsia="en-IN"/>
-        </w:rPr>
-        <w:t>The TMS should ensure accurate and reliable processing of tender-related data and information, minimizing errors and inconsistencies throughout the tender management lifecycle.</w:t>
-      </w:r>
-    </w:p>
-    <w:p>
-      <w:pPr>
-        <w:ind w:left="2421"/>
-        <w:rPr>
-          <w:lang w:val="en-IN" w:eastAsia="en-IN"/>
-        </w:rPr>
-      </w:pPr>
-      <w:r>
-        <w:rPr>
-          <w:lang w:val="en-IN" w:eastAsia="en-IN"/>
-        </w:rPr>
-        <w:lastRenderedPageBreak/>
-        <w:t>It should incorporate data validation checks and error-handling mechanisms to detect and rectify any inaccuracies or discrepancies in the system's outputs and operations, ensuring the integrity and correctness of all processed data.</w:t>
-      </w:r>
-    </w:p>
-    <w:p>
-      <w:pPr>
-        <w:pStyle w:val="Heading3"/>
-        <w:rPr>
-          <w:lang w:val="en-IN" w:eastAsia="en-IN"/>
-        </w:rPr>
-      </w:pPr>
-      <w:r>
-        <w:rPr>
-          <w:lang w:val="en-IN" w:eastAsia="en-IN"/>
-        </w:rPr>
-        <w:t>Portability:</w:t>
-      </w:r>
-    </w:p>
-    <w:p>
-      <w:pPr>
-        <w:ind w:left="2421"/>
-        <w:rPr>
-          <w:lang w:val="en-IN" w:eastAsia="en-IN"/>
-        </w:rPr>
-      </w:pPr>
-      <w:r>
-        <w:rPr>
-          <w:lang w:val="en-IN" w:eastAsia="en-IN"/>
-        </w:rPr>
-        <w:t>The TMS should be designed for portability, allowing seamless deployment and operation across various computing environments, including different operating systems and hardware configurations.</w:t>
-      </w:r>
-    </w:p>
-    <w:p>
-      <w:pPr>
-        <w:ind w:left="2421"/>
-        <w:rPr>
-          <w:lang w:val="en-IN" w:eastAsia="en-IN"/>
-        </w:rPr>
-      </w:pPr>
-      <w:r>
-        <w:rPr>
-          <w:lang w:val="en-IN" w:eastAsia="en-IN"/>
-        </w:rPr>
-        <w:t>It should adhere to industry standards for cross-platform compatibility, enabling users to access and utilize the system with consistent functionality and performance, regardless of the specific devices or platforms they use.</w:t>
-      </w:r>
-    </w:p>
-    <w:p>
-      <w:pPr>
-        <w:pStyle w:val="Heading3"/>
-        <w:rPr>
-          <w:lang w:val="en-IN" w:eastAsia="en-IN"/>
-        </w:rPr>
-      </w:pPr>
-      <w:r>
-        <w:rPr>
-          <w:lang w:val="en-IN" w:eastAsia="en-IN"/>
-        </w:rPr>
-        <w:t>Efficiency:</w:t>
-      </w:r>
-    </w:p>
-    <w:p>
-      <w:pPr>
-        <w:ind w:left="2421"/>
-        <w:rPr>
-          <w:lang w:val="en-IN" w:eastAsia="en-IN"/>
-        </w:rPr>
-      </w:pPr>
-      <w:r>
-        <w:rPr>
-          <w:lang w:val="en-IN" w:eastAsia="en-IN"/>
-        </w:rPr>
-        <w:t>The TMS should demonstrate high efficiency in processing tender-related tasks and operations, ensuring optimal system performance and minimal resource utilization.</w:t>
-      </w:r>
-    </w:p>
-    <w:p>
-      <w:pPr>
-        <w:ind w:left="2421"/>
-        <w:rPr>
-          <w:lang w:val="en-IN" w:eastAsia="en-IN"/>
-        </w:rPr>
-      </w:pPr>
-      <w:r>
-        <w:rPr>
-          <w:lang w:val="en-IN" w:eastAsia="en-IN"/>
-        </w:rPr>
-        <w:t>It should prioritize fast response times for user interactions, swift data processing, and efficient utilization of computing resources, enabling users to engage with the system seamlessly and perform tasks with minimal delays or latency.</w:t>
-      </w:r>
-    </w:p>
-    <w:p>
-      <w:pPr>
-        <w:pStyle w:val="Heading3"/>
-        <w:rPr>
-          <w:lang w:val="en-IN" w:eastAsia="en-IN"/>
-        </w:rPr>
-      </w:pPr>
-      <w:r>
-        <w:rPr>
-          <w:lang w:val="en-IN" w:eastAsia="en-IN"/>
-        </w:rPr>
-        <w:t>Maintainability:</w:t>
-      </w:r>
-    </w:p>
-    <w:p>
-      <w:pPr>
-        <w:ind w:left="2421"/>
-        <w:rPr>
-          <w:lang w:val="en-IN" w:eastAsia="en-IN"/>
-        </w:rPr>
-      </w:pPr>
-      <w:r>
-        <w:rPr>
-          <w:lang w:val="en-IN" w:eastAsia="en-IN"/>
-        </w:rPr>
-        <w:t>The TMS should be designed for easy maintenance and updates, facilitating the seamless incorporation of new features, bug fixes, and system enhancements as required.</w:t>
-      </w:r>
-    </w:p>
-    <w:p>
-      <w:pPr>
-        <w:ind w:left="2421"/>
-        <w:rPr>
-          <w:lang w:val="en-IN" w:eastAsia="en-IN"/>
-        </w:rPr>
-      </w:pPr>
-      <w:r>
-        <w:rPr>
-          <w:lang w:val="en-IN" w:eastAsia="en-IN"/>
-        </w:rPr>
-        <w:t>It should adhere to standardized coding practices and modular design principles, enabling developers to identify and resolve issues efficiently and ensuring long-term sustainability and scalability of the TMS through regular maintenance and updates.</w:t>
-      </w:r>
-    </w:p>
-    <w:p>
-      <w:pPr>
-        <w:pStyle w:val="Heading3"/>
-        <w:rPr>
-          <w:lang w:val="en-IN" w:eastAsia="en-IN"/>
-        </w:rPr>
-      </w:pPr>
-      <w:r>
-        <w:rPr>
-          <w:lang w:val="en-IN" w:eastAsia="en-IN"/>
-        </w:rPr>
-        <w:t>Usability:</w:t>
-      </w:r>
-    </w:p>
-    <w:p>
-      <w:pPr>
-        <w:ind w:left="2421"/>
-        <w:rPr>
-          <w:lang w:val="en-IN" w:eastAsia="en-IN"/>
-        </w:rPr>
-      </w:pPr>
-      <w:r>
-        <w:rPr>
-          <w:lang w:val="en-IN" w:eastAsia="en-IN"/>
-        </w:rPr>
-        <w:t>The TMS should prioritize user-friendly interfaces and intuitive navigation, ensuring ease of use and accessibility for users with varying levels of technical expertise and experience.</w:t>
-      </w:r>
-    </w:p>
-    <w:p>
-      <w:pPr>
-        <w:ind w:left="2421"/>
-        <w:rPr>
-          <w:lang w:val="en-IN" w:eastAsia="en-IN"/>
-        </w:rPr>
-      </w:pPr>
-      <w:r>
-        <w:rPr>
-          <w:lang w:val="en-IN" w:eastAsia="en-IN"/>
-        </w:rPr>
-        <w:t>It should incorporate clear instructions, informative tooltips, and contextual help features, enhancing user understanding and engagement with the system's functionalities and ensuring a positive user experience throughout the tender management process.</w:t>
-      </w:r>
-    </w:p>
-    <w:p>
-      <w:pPr>
-        <w:pStyle w:val="Heading2"/>
-        <w:rPr>
-          <w:color w:val="000000" w:themeColor="text1"/>
-        </w:rPr>
-      </w:pPr>
-      <w:r>
-        <w:rPr>
-          <w:color w:val="000000" w:themeColor="text1"/>
-        </w:rPr>
-        <w:lastRenderedPageBreak/>
+      <w:bookmarkStart w:id="36" w:name="_Toc150949007"/>
+      <w:r>
+        <w:rPr>
+          <w:color w:val="000000" w:themeColor="text1"/>
+        </w:rPr>
         <w:t>User Characteristics</w:t>
       </w:r>
-      <w:bookmarkEnd w:id="20"/>
+      <w:bookmarkEnd w:id="36"/>
     </w:p>
     <w:p>
       <w:pPr>
@@ -6041,7 +6591,6 @@
           <w:numId w:val="40"/>
         </w:numPr>
       </w:pPr>
-      <w:bookmarkStart w:id="21" w:name="_Toc141471174"/>
       <w:r>
         <w:rPr>
           <w:b/>
@@ -6066,6 +6615,7 @@
           <w:b/>
           <w:bCs/>
         </w:rPr>
+        <w:lastRenderedPageBreak/>
         <w:t>Tender Issuers:</w:t>
       </w:r>
       <w:r>
@@ -6136,19 +6686,19 @@
           <w:color w:val="000000" w:themeColor="text1"/>
         </w:rPr>
       </w:pPr>
+      <w:bookmarkStart w:id="37" w:name="_Toc150949008"/>
       <w:r>
         <w:rPr>
           <w:color w:val="000000" w:themeColor="text1"/>
         </w:rPr>
         <w:t>Design &amp; Implementation Constraints</w:t>
       </w:r>
-      <w:bookmarkEnd w:id="21"/>
+      <w:bookmarkEnd w:id="37"/>
     </w:p>
     <w:p>
       <w:pPr>
         <w:ind w:left="1712"/>
       </w:pPr>
-      <w:bookmarkStart w:id="22" w:name="_Toc141471175"/>
       <w:r>
         <w:t>Design and implementation constraints for the Tender Management System (TMS) include adherence to stringent data security regulations, compatibility with existing procurement frameworks, seamless integration with third-party applications, scalability to accommodate increasing user loads, and adherence to budgetary constraints while ensuring the timely deployment of system updates and enhancements.</w:t>
       </w:r>
@@ -6160,19 +6710,19 @@
           <w:color w:val="000000" w:themeColor="text1"/>
         </w:rPr>
       </w:pPr>
+      <w:bookmarkStart w:id="38" w:name="_Toc150949009"/>
       <w:r>
         <w:rPr>
           <w:color w:val="000000" w:themeColor="text1"/>
         </w:rPr>
         <w:t>Assumptions &amp; Dependencies</w:t>
       </w:r>
-      <w:bookmarkEnd w:id="22"/>
+      <w:bookmarkEnd w:id="38"/>
     </w:p>
     <w:p>
       <w:pPr>
         <w:ind w:left="1712"/>
       </w:pPr>
-      <w:bookmarkStart w:id="23" w:name="_Toc141471176"/>
       <w:r>
         <w:t>Assumptions and dependencies for the Tender Management System (TMS) encompass reliable internet connectivity for seamless system access, user compliance with data security protocols, availability of hardware and software components meeting system requirements, adherence to regulatory guidelines by all stakeholders, and effective collaboration between TMS administrators and external procurement authorities for timely data sharing and updates.</w:t>
       </w:r>
@@ -6185,13 +6735,14 @@
           <w:color w:val="000000" w:themeColor="text1"/>
         </w:rPr>
       </w:pPr>
+      <w:bookmarkStart w:id="39" w:name="_Toc150949010"/>
       <w:r>
         <w:rPr>
           <w:color w:val="000000" w:themeColor="text1"/>
         </w:rPr>
         <w:t>Interface Requirements</w:t>
       </w:r>
-      <w:bookmarkEnd w:id="23"/>
+      <w:bookmarkEnd w:id="39"/>
     </w:p>
     <w:p>
       <w:pPr>
@@ -6200,14 +6751,14 @@
           <w:color w:val="000000" w:themeColor="text1"/>
         </w:rPr>
       </w:pPr>
-      <w:bookmarkStart w:id="24" w:name="_Toc141471177"/>
+      <w:bookmarkStart w:id="40" w:name="_Toc150949011"/>
       <w:r>
         <w:rPr>
           <w:color w:val="000000" w:themeColor="text1"/>
         </w:rPr>
         <w:t>User Interfaces</w:t>
       </w:r>
-      <w:bookmarkEnd w:id="24"/>
+      <w:bookmarkEnd w:id="40"/>
     </w:p>
     <w:p>
       <w:pPr>
@@ -6216,7 +6767,6 @@
           <w:lang w:val="en-IN" w:eastAsia="en-IN"/>
         </w:rPr>
       </w:pPr>
-      <w:bookmarkStart w:id="25" w:name="_Toc141471178"/>
       <w:r>
         <w:rPr>
           <w:lang w:val="en-IN" w:eastAsia="en-IN"/>
@@ -6233,14 +6783,56 @@
         <w:rPr>
           <w:lang w:val="en-IN" w:eastAsia="en-IN"/>
         </w:rPr>
-        <w:t xml:space="preserve">It should prioritize clear information presentation, interactive </w:t>
-      </w:r>
-      <w:r>
+        <w:t>It should prioritize clear information presentation, interactive elements, and straightforward navigation, enhancing user engagement and overall satisfaction with the TMS.</w:t>
+      </w:r>
+    </w:p>
+    <w:p>
+      <w:pPr>
+        <w:pStyle w:val="Heading2"/>
+        <w:rPr>
+          <w:color w:val="000000" w:themeColor="text1"/>
+        </w:rPr>
+      </w:pPr>
+      <w:bookmarkStart w:id="41" w:name="_Toc150949012"/>
+      <w:r>
+        <w:rPr>
+          <w:color w:val="000000" w:themeColor="text1"/>
+        </w:rPr>
+        <w:t>Hardware Interfaces</w:t>
+      </w:r>
+      <w:bookmarkEnd w:id="41"/>
+    </w:p>
+    <w:p>
+      <w:pPr>
+        <w:ind w:left="1712"/>
         <w:rPr>
           <w:lang w:val="en-IN" w:eastAsia="en-IN"/>
         </w:rPr>
+      </w:pPr>
+      <w:r>
+        <w:rPr>
+          <w:lang w:val="en-IN" w:eastAsia="en-IN"/>
+        </w:rPr>
+        <w:t xml:space="preserve">The TMS should be compatible with standard hardware components, including desktop computers, laptops, tablets, and smartphones, ensuring consistent </w:t>
+      </w:r>
+      <w:r>
+        <w:rPr>
+          <w:lang w:val="en-IN" w:eastAsia="en-IN"/>
+        </w:rPr>
         <w:lastRenderedPageBreak/>
-        <w:t>elements, and straightforward navigation, enhancing user engagement and overall satisfaction with the TMS.</w:t>
+        <w:t>functionality and accessibility across various devices and platforms</w:t>
+      </w:r>
+      <w:r>
+        <w:rPr>
+          <w:lang w:val="en-IN" w:eastAsia="en-IN"/>
+        </w:rPr>
+        <w:t xml:space="preserve">. </w:t>
+      </w:r>
+      <w:r>
+        <w:rPr>
+          <w:lang w:val="en-IN" w:eastAsia="en-IN"/>
+        </w:rPr>
+        <w:t>It should accommodate diverse hardware specifications and display resolutions, facilitating optimal user experiences and interactions with the TMS regardless of the specific hardware used.</w:t>
       </w:r>
     </w:p>
     <w:p>
@@ -6250,61 +6842,19 @@
           <w:color w:val="000000" w:themeColor="text1"/>
         </w:rPr>
       </w:pPr>
-      <w:r>
-        <w:rPr>
-          <w:color w:val="000000" w:themeColor="text1"/>
-        </w:rPr>
-        <w:t>Hardware Interfaces</w:t>
-      </w:r>
-      <w:bookmarkEnd w:id="25"/>
+      <w:bookmarkStart w:id="42" w:name="_Toc150949013"/>
+      <w:r>
+        <w:rPr>
+          <w:color w:val="000000" w:themeColor="text1"/>
+        </w:rPr>
+        <w:t>Software Interfaces</w:t>
+      </w:r>
+      <w:bookmarkEnd w:id="42"/>
     </w:p>
     <w:p>
       <w:pPr>
         <w:ind w:left="1712"/>
-        <w:rPr>
-          <w:lang w:val="en-IN" w:eastAsia="en-IN"/>
-        </w:rPr>
-      </w:pPr>
-      <w:bookmarkStart w:id="26" w:name="_Toc141471179"/>
-      <w:r>
-        <w:rPr>
-          <w:lang w:val="en-IN" w:eastAsia="en-IN"/>
-        </w:rPr>
-        <w:t>The TMS should be compatible with standard hardware components, including desktop computers, laptops, tablets, and smartphones, ensuring consistent functionality and accessibility across various devices and platforms</w:t>
-      </w:r>
-      <w:r>
-        <w:rPr>
-          <w:lang w:val="en-IN" w:eastAsia="en-IN"/>
-        </w:rPr>
-        <w:t xml:space="preserve">. </w:t>
-      </w:r>
-      <w:r>
-        <w:rPr>
-          <w:lang w:val="en-IN" w:eastAsia="en-IN"/>
-        </w:rPr>
-        <w:t>It should accommodate diverse hardware specifications and display resolutions, facilitating optimal user experiences and interactions with the TMS regardless of the specific hardware used.</w:t>
-      </w:r>
-    </w:p>
-    <w:p>
-      <w:pPr>
-        <w:pStyle w:val="Heading2"/>
-        <w:rPr>
-          <w:color w:val="000000" w:themeColor="text1"/>
-        </w:rPr>
-      </w:pPr>
-      <w:r>
-        <w:rPr>
-          <w:color w:val="000000" w:themeColor="text1"/>
-        </w:rPr>
-        <w:t>Software Interfaces</w:t>
-      </w:r>
-      <w:bookmarkEnd w:id="26"/>
-    </w:p>
-    <w:p>
-      <w:pPr>
-        <w:ind w:left="1712"/>
-      </w:pPr>
-      <w:bookmarkStart w:id="27" w:name="_Toc141471180"/>
+      </w:pPr>
       <w:r>
         <w:t>The TMS should integrate seamlessly with external software applications, such as database management systems, email clients, and document processing tools, enabling efficient data exchange and interoperability with third-party software.</w:t>
       </w:r>
@@ -6317,13 +6867,14 @@
           <w:color w:val="000000" w:themeColor="text1"/>
         </w:rPr>
       </w:pPr>
+      <w:bookmarkStart w:id="43" w:name="_Toc150949014"/>
       <w:r>
         <w:rPr>
           <w:color w:val="000000" w:themeColor="text1"/>
         </w:rPr>
         <w:t>Conclusion</w:t>
       </w:r>
-      <w:bookmarkEnd w:id="27"/>
+      <w:bookmarkEnd w:id="43"/>
     </w:p>
     <w:p>
       <w:pPr>

</xml_diff>